<commit_message>
chater 4 reference files updated and new project tracking
- folder misc
</commit_message>
<xml_diff>
--- a/docs/project-tracking-v5.0.0.docx
+++ b/docs/project-tracking-v5.0.0.docx
@@ -83,7 +83,7 @@
         <w:t xml:space="preserve"> </w:t>
       </w:r>
       <w:r>
-        <w:t xml:space="preserve">2026-01-14, 21:37 PM -03</w:t>
+        <w:t xml:space="preserve">2026-01-15, 02:10 AM -03</w:t>
       </w:r>
       <w:r>
         <w:br/>
@@ -565,7 +565,7 @@
         <w:pStyle w:val="FirstParagraph"/>
       </w:pPr>
       <w:r>
-        <w:t xml:space="preserve">Current state as of 2026-01-14, 21:37 PM -03:</w:t>
+        <w:t xml:space="preserve">Current state as of 2026-01-15, 02:10 AM -03:</w:t>
       </w:r>
     </w:p>
     <w:bookmarkStart w:id="11" w:name="high-level-overview"/>
@@ -720,7 +720,7 @@
         </w:numPr>
       </w:pPr>
       <w:r>
-        <w:t xml:space="preserve">(Chapter 4 -- DMS Sections 4.1, 4.1.3 narratives 100% complete; 4.2 narrative 95% complete; tables under development for 4.1, 4.2, 4.3)</w:t>
+        <w:t xml:space="preserve">Chapter 4 -- DMS: Section 4.1 (Concept and SOI) narrative and table FINAL (section-C4-S1-concept-soi-final-2026-01-14.tex); Section 4.2.1 (DMS Up) narrative and HOTAS table FINAL (section-C4-S2-dms-up-final.tex); Sections 4.2.2 (DMS Down), 4.2.3 (DMS Left/Right) and 4.2.4 (Master Mode Summary) pending new WIP files per unified Chapter 4 DMS blueprint v1.1.</w:t>
       </w:r>
     </w:p>
     <w:p>
@@ -754,7 +754,7 @@
         </w:numPr>
       </w:pPr>
       <w:r>
-        <w:t xml:space="preserve">Chapters 2 (HOTAS Fundamentals), 3 (TMS), 4 (DMS with sections 4.1, 4.1.3, 4.2 under review; 4.3 in dev), plus outlines for 6 (Training References) and 7 (HOTAS Visual Reference)</w:t>
+        <w:t xml:space="preserve">Chapters 2 (HOTAS Fundamentals), 3 (TMS), 4 (DMS with 4.1, 4.2 direction-based structure locked by blueprint v1.1), plus outlines for 6 (Training References) and 7 (HOTAS Visual Reference)</w:t>
       </w:r>
     </w:p>
     <w:p>
@@ -776,7 +776,7 @@
         <w:t xml:space="preserve"> </w:t>
       </w:r>
       <w:r>
-        <w:t xml:space="preserve">1 major HOTAS table (CMS, integrated Sections 5.2--5.3); remaining tables: 3 in development (C4-S1, C4-S2, C4-S3 tables under construction)</w:t>
+        <w:t xml:space="preserve">1 major HOTAS table (CMS, integrated Sections 5.2--5.3) and 2 DMS tables (C4-S1 SOI-by-mode, C4-S2 DMS Up); remaining DMS tables (DMS Down, DMS Left/Right, DMS summary) pending.</w:t>
       </w:r>
     </w:p>
     <w:bookmarkEnd w:id="11"/>
@@ -1196,7 +1196,7 @@
               <w:jc w:val="left"/>
             </w:pPr>
             <w:r>
-              <w:t xml:space="preserve">Chapter 4 -- DMS (Sections 4.1--4.3)</w:t>
+              <w:t xml:space="preserve">Chapter 4 -- DMS (Sections 4.1--4.2)</w:t>
             </w:r>
           </w:p>
         </w:tc>
@@ -1236,13 +1236,13 @@
                 <w:b/>
                 <w:bCs/>
               </w:rPr>
-              <w:t xml:space="preserve">Session 14 update:</w:t>
+              <w:t xml:space="preserve">Session 15 update:</w:t>
             </w:r>
             <w:r>
               <w:t xml:space="preserve"> </w:t>
             </w:r>
             <w:r>
-              <w:t xml:space="preserve">C4-S1 (Concept &amp; SOI) WIP REVIEW status (section-C4-S1-concept-soi-review-2026-01-13.tex), includes Table "Valid SOI Displays by Master Mode" (6 rows: NAV, A-A, A-G PRE, A-G VIS, DGFT, MSL OVRD). C4-S1-S3 (HUD as SOI in A-A and HMCS Capabilities) NEW subsection, status DEV (section-C4-S1-S3-hud-soi-hmcs-capabilities-dev-2026-01-14.tex), ~220 words conceptual clarification, single Dash-34 ref. C4-S2 (DMS Up/Down: SOI Management) WIP REVIEW status (section-C4-S2-dms-up-down-review-2026-01-13.tex), 95% narrative complete (S2.1 and S2.2 complete, S2.3 placeholder for consolidated table), includes 3 practical scenarios + hotastable tables. C4-S2-DEPRECATED version exists (section-C4-S2-dms-up-down-deprecated-2026-01-13.tex) for audit trail. C4-S3 (DMS Left/Right: Format Cycling) WIP DEV status (section-C4-S3-dms-format-cycling-dev-2026-01-13.tex), not reviewed in Session 14. MINOR bump upon integration of all sections.</w:t>
+              <w:t xml:space="preserve">C4-S1 (Concept &amp; SOI) consolidated and renamed to section-C4-S1-concept-soi-final-2026-01-14.tex (FINAL, integration pending). Former standalone 4.1.3 HUD/HMCS subsection merged into C4-S1 final file. C4-S2 DMS Up extracted into standalone section-C4-S2-dms-up-final.tex (FINAL narrative and HOTAS table) with redundancy versus C4-S1 removed. Legacy combined C4-S2 WIP (DMS Up/Down) renamed to section-C4-S2-dms-up-down-deprecated-2026-01-14.tex and moved to ARCHIVE; relevant DMS Down narrative preserved separately as raw material for a new section-C4-S2-dms-down-review-2026-01-xx.tex. C4-S3 (DMS format cycling) dev file renamed to section-C4-S3-dms-format-cycling-deprecated-2026-01-13.tex and archived. Unified Chapter 4 DMS blueprint v1.1 (C4-DMS-blueprint.md) created, superseding previous C4 blueprints and locking final 4.1/4.2 structure and remaining work (DMS Down, DMS Left/Right, DMS summary). MINOR bump to v0.3.0.0 will occur after integration of C4-S1 and C4-S2 DMS Up into guide-v.</w:t>
             </w:r>
           </w:p>
         </w:tc>
@@ -1876,13 +1876,13 @@
       </w:r>
     </w:p>
     <w:bookmarkEnd w:id="17"/>
-    <w:bookmarkStart w:id="18" w:name="X0b0b1d6d385ca83b565e8460785ac3fe2f27362"/>
+    <w:bookmarkStart w:id="18" w:name="X8daadb3618655e934198ac2933db496c6f91adc"/>
     <w:p>
       <w:pPr>
         <w:pStyle w:val="Heading3"/>
       </w:pPr>
       <w:r>
-        <w:t xml:space="preserve">4.2 Active WIP Snapshot (as of 2026-01-14, 21:37 PM -03)</w:t>
+        <w:t xml:space="preserve">4.2 Active WIP Snapshot (as of 2026-01-15, 02:10 AM -03)</w:t>
       </w:r>
     </w:p>
     <w:tbl>
@@ -2343,19 +2343,31 @@
               <w:jc w:val="left"/>
             </w:pPr>
             <w:r>
-              <w:t xml:space="preserve">2026-01-12</w:t>
-            </w:r>
-          </w:p>
-        </w:tc>
-        <w:tc>
-          <w:tcPr/>
-          <w:p>
-            <w:pPr>
-              <w:pStyle w:val="Compact"/>
-              <w:jc w:val="left"/>
-            </w:pPr>
-            <w:r>
-              <w:t xml:space="preserve">section-C4-S1-concept-and-soi-dev-2026-01-12.tex</w:t>
+              <w:t xml:space="preserve">2026-01-15</w:t>
+            </w:r>
+          </w:p>
+        </w:tc>
+        <w:tc>
+          <w:tcPr/>
+          <w:p>
+            <w:pPr>
+              <w:pStyle w:val="Compact"/>
+              <w:jc w:val="left"/>
+            </w:pPr>
+            <w:r>
+              <w:t xml:space="preserve">section-C4-S1-concept-soi-final-2026-01-14.tex</w:t>
+            </w:r>
+          </w:p>
+        </w:tc>
+        <w:tc>
+          <w:tcPr/>
+          <w:p>
+            <w:pPr>
+              <w:pStyle w:val="Compact"/>
+              <w:jc w:val="left"/>
+            </w:pPr>
+            <w:r>
+              <w:t xml:space="preserve">v0.2.4.0</w:t>
             </w:r>
           </w:p>
         </w:tc>
@@ -2379,6 +2391,80 @@
               <w:jc w:val="left"/>
             </w:pPr>
             <w:r>
+              <w:t xml:space="preserve">final</w:t>
+            </w:r>
+          </w:p>
+        </w:tc>
+        <w:tc>
+          <w:tcPr/>
+          <w:p>
+            <w:pPr>
+              <w:pStyle w:val="Compact"/>
+              <w:jc w:val="left"/>
+            </w:pPr>
+            <w:r>
+              <w:t xml:space="preserve">section</w:t>
+            </w:r>
+          </w:p>
+        </w:tc>
+        <w:tc>
+          <w:tcPr/>
+          <w:p>
+            <w:pPr>
+              <w:pStyle w:val="Compact"/>
+              <w:jc w:val="left"/>
+            </w:pPr>
+            <w:r>
+              <w:t xml:space="preserve">DMS Chapter 4 Section 1 (Concept and SOI) consolidated into FINAL file, including former 4.1.3 HUD/HMCS subsection. Supersedes section-C4-S1-concept-soi-review-2026-01-13.tex and section-C4-S1-S3-hud-soi-hmcs-capabilities-dev-2026-01-14.tex. Integration into guide-v pending.</w:t>
+            </w:r>
+          </w:p>
+        </w:tc>
+      </w:tr>
+      <w:tr>
+        <w:tc>
+          <w:tcPr/>
+          <w:p>
+            <w:pPr>
+              <w:pStyle w:val="Compact"/>
+              <w:jc w:val="left"/>
+            </w:pPr>
+            <w:r>
+              <w:t xml:space="preserve">2026-01-15</w:t>
+            </w:r>
+          </w:p>
+        </w:tc>
+        <w:tc>
+          <w:tcPr/>
+          <w:p>
+            <w:pPr>
+              <w:pStyle w:val="Compact"/>
+              <w:jc w:val="left"/>
+            </w:pPr>
+            <w:r>
+              <w:t xml:space="preserve">section-C4-S2-dms-up-final.tex</w:t>
+            </w:r>
+          </w:p>
+        </w:tc>
+        <w:tc>
+          <w:tcPr/>
+          <w:p>
+            <w:pPr>
+              <w:pStyle w:val="Compact"/>
+              <w:jc w:val="left"/>
+            </w:pPr>
+            <w:r>
+              <w:t xml:space="preserve">v0.2.4.0</w:t>
+            </w:r>
+          </w:p>
+        </w:tc>
+        <w:tc>
+          <w:tcPr/>
+          <w:p>
+            <w:pPr>
+              <w:pStyle w:val="Compact"/>
+              <w:jc w:val="left"/>
+            </w:pPr>
+            <w:r>
               <w:t xml:space="preserve">--</w:t>
             </w:r>
           </w:p>
@@ -2391,7 +2477,7 @@
               <w:jc w:val="left"/>
             </w:pPr>
             <w:r>
-              <w:t xml:space="preserve">dev</w:t>
+              <w:t xml:space="preserve">final</w:t>
             </w:r>
           </w:p>
         </w:tc>
@@ -2415,7 +2501,93 @@
               <w:jc w:val="left"/>
             </w:pPr>
             <w:r>
-              <w:t xml:space="preserve">DMS Chapter 4 Section 1 (Concept and SOI). WIP file created from template-wip-V1.0.tex with author-approved narrative. Narrative 100% complete; tables: 0 (intentional, Section 4.3). Compliance 100% verified (wip-naming-v1.4, template-wip-V1.0.tex, briefing-v0.2.0.1). Status: dev → ready for review.</w:t>
+              <w:t xml:space="preserve">DMS Chapter 4 Section 4.2.1 (DMS Up: HUD Designation as SOI) extracted from combined C4-S2 (DMS Up/Down) WIP, trimmed to remove redundancy with C4-S1, and promoted to FINAL status with dedicated HOTAS table and exception states. Integration into guide-v pending.</w:t>
+            </w:r>
+          </w:p>
+        </w:tc>
+      </w:tr>
+      <w:tr>
+        <w:tc>
+          <w:tcPr/>
+          <w:p>
+            <w:pPr>
+              <w:pStyle w:val="Compact"/>
+              <w:jc w:val="left"/>
+            </w:pPr>
+            <w:r>
+              <w:t xml:space="preserve">2026-01-14</w:t>
+            </w:r>
+          </w:p>
+        </w:tc>
+        <w:tc>
+          <w:tcPr/>
+          <w:p>
+            <w:pPr>
+              <w:pStyle w:val="Compact"/>
+              <w:jc w:val="left"/>
+            </w:pPr>
+            <w:r>
+              <w:t xml:space="preserve">section-C4-S2-dms-up-down-deprecated-2026-01-14.tex</w:t>
+            </w:r>
+          </w:p>
+        </w:tc>
+        <w:tc>
+          <w:tcPr/>
+          <w:p>
+            <w:pPr>
+              <w:pStyle w:val="Compact"/>
+              <w:jc w:val="left"/>
+            </w:pPr>
+            <w:r>
+              <w:t xml:space="preserve">--</w:t>
+            </w:r>
+          </w:p>
+        </w:tc>
+        <w:tc>
+          <w:tcPr/>
+          <w:p>
+            <w:pPr>
+              <w:pStyle w:val="Compact"/>
+              <w:jc w:val="left"/>
+            </w:pPr>
+            <w:r>
+              <w:t xml:space="preserve">--</w:t>
+            </w:r>
+          </w:p>
+        </w:tc>
+        <w:tc>
+          <w:tcPr/>
+          <w:p>
+            <w:pPr>
+              <w:pStyle w:val="Compact"/>
+              <w:jc w:val="left"/>
+            </w:pPr>
+            <w:r>
+              <w:t xml:space="preserve">deprecated</w:t>
+            </w:r>
+          </w:p>
+        </w:tc>
+        <w:tc>
+          <w:tcPr/>
+          <w:p>
+            <w:pPr>
+              <w:pStyle w:val="Compact"/>
+              <w:jc w:val="left"/>
+            </w:pPr>
+            <w:r>
+              <w:t xml:space="preserve">section</w:t>
+            </w:r>
+          </w:p>
+        </w:tc>
+        <w:tc>
+          <w:tcPr/>
+          <w:p>
+            <w:pPr>
+              <w:pStyle w:val="Compact"/>
+              <w:jc w:val="left"/>
+            </w:pPr>
+            <w:r>
+              <w:t xml:space="preserve">DEPRECATED: Combined C4-S2 (DMS Up/Down) WIP file retired after extraction of standalone DMS Up section (section-C4-S2-dms-up-final.tex). Preserved in ARCHIVE/ for audit trail. Relevant DMS Down narrative stored separately as raw material for future section-C4-S2-dms-down-review-2026-01-xx.tex.</w:t>
             </w:r>
           </w:p>
         </w:tc>
@@ -2441,19 +2613,7 @@
               <w:jc w:val="left"/>
             </w:pPr>
             <w:r>
-              <w:t xml:space="preserve">section-C4-S1-concept-soi-review-2026-01-13.tex</w:t>
-            </w:r>
-          </w:p>
-        </w:tc>
-        <w:tc>
-          <w:tcPr/>
-          <w:p>
-            <w:pPr>
-              <w:pStyle w:val="Compact"/>
-              <w:jc w:val="left"/>
-            </w:pPr>
-            <w:r>
-              <w:t xml:space="preserve">v0.2.4.0</w:t>
+              <w:t xml:space="preserve">section-C4-S3-dms-format-cycling-deprecated-2026-01-13.tex</w:t>
             </w:r>
           </w:p>
         </w:tc>
@@ -2477,11 +2637,19 @@
               <w:jc w:val="left"/>
             </w:pPr>
             <w:r>
-              <w:rPr>
-                <w:b/>
-                <w:bCs/>
-              </w:rPr>
-              <w:t xml:space="preserve">review</w:t>
+              <w:t xml:space="preserve">--</w:t>
+            </w:r>
+          </w:p>
+        </w:tc>
+        <w:tc>
+          <w:tcPr/>
+          <w:p>
+            <w:pPr>
+              <w:pStyle w:val="Compact"/>
+              <w:jc w:val="left"/>
+            </w:pPr>
+            <w:r>
+              <w:t xml:space="preserve">deprecated</w:t>
             </w:r>
           </w:p>
         </w:tc>
@@ -2505,383 +2673,7 @@
               <w:jc w:val="left"/>
             </w:pPr>
             <w:r>
-              <w:t xml:space="preserve">DMS Chapter 4 Section 1 (Concept and SOI). Manually integrated by author with Table "Valid SOI Displays by Master Mode" (6 rows: NAV, A-A, A-G PRE, A-G VIS, DGFT, MSL OVRD). Heading uses official HOTAS pattern (rowcolor headerblue + textcolor white). Compliance 100% verified. Status:</w:t>
-            </w:r>
-            <w:r>
-              <w:t xml:space="preserve"> </w:t>
-            </w:r>
-            <w:r>
-              <w:rPr>
-                <w:b/>
-                <w:bCs/>
-              </w:rPr>
-              <w:t xml:space="preserve">dev → review</w:t>
-            </w:r>
-            <w:r>
-              <w:t xml:space="preserve"> </w:t>
-            </w:r>
-            <w:r>
-              <w:t xml:space="preserve">(NOT yet final; pending formal approval before guide-v0.3.0.0 integration). File remains in WIP/.</w:t>
-            </w:r>
-          </w:p>
-        </w:tc>
-      </w:tr>
-      <w:tr>
-        <w:tc>
-          <w:tcPr/>
-          <w:p>
-            <w:pPr>
-              <w:pStyle w:val="Compact"/>
-              <w:jc w:val="left"/>
-            </w:pPr>
-            <w:r>
-              <w:t xml:space="preserve">2026-01-14</w:t>
-            </w:r>
-          </w:p>
-        </w:tc>
-        <w:tc>
-          <w:tcPr/>
-          <w:p>
-            <w:pPr>
-              <w:pStyle w:val="Compact"/>
-              <w:jc w:val="left"/>
-            </w:pPr>
-            <w:r>
-              <w:t xml:space="preserve">section-C4-S1-S3-hud-soi-hmcs-capabilities-dev-2026-01-14.tex</w:t>
-            </w:r>
-          </w:p>
-        </w:tc>
-        <w:tc>
-          <w:tcPr/>
-          <w:p>
-            <w:pPr>
-              <w:pStyle w:val="Compact"/>
-              <w:jc w:val="left"/>
-            </w:pPr>
-            <w:r>
-              <w:t xml:space="preserve">--</w:t>
-            </w:r>
-          </w:p>
-        </w:tc>
-        <w:tc>
-          <w:tcPr/>
-          <w:p>
-            <w:pPr>
-              <w:pStyle w:val="Compact"/>
-              <w:jc w:val="left"/>
-            </w:pPr>
-            <w:r>
-              <w:t xml:space="preserve">--</w:t>
-            </w:r>
-          </w:p>
-        </w:tc>
-        <w:tc>
-          <w:tcPr/>
-          <w:p>
-            <w:pPr>
-              <w:pStyle w:val="Compact"/>
-              <w:jc w:val="left"/>
-            </w:pPr>
-            <w:r>
-              <w:rPr>
-                <w:b/>
-                <w:bCs/>
-              </w:rPr>
-              <w:t xml:space="preserve">dev</w:t>
-            </w:r>
-          </w:p>
-        </w:tc>
-        <w:tc>
-          <w:tcPr/>
-          <w:p>
-            <w:pPr>
-              <w:pStyle w:val="Compact"/>
-              <w:jc w:val="left"/>
-            </w:pPr>
-            <w:r>
-              <w:t xml:space="preserve">section (subsection)</w:t>
-            </w:r>
-          </w:p>
-        </w:tc>
-        <w:tc>
-          <w:tcPr/>
-          <w:p>
-            <w:pPr>
-              <w:pStyle w:val="Compact"/>
-              <w:jc w:val="left"/>
-            </w:pPr>
-            <w:r>
-              <w:t xml:space="preserve">NEW Subsection 4.1.3: "HUD as SOI in A-A and HMCS Capabilities". Resolves reader confusion regarding HUD/HMCS targeting capability when HUD cannot be SOI. Clarifies: SOI routing mechanism ≠ Display functional capability. ~220 words, conceptual level, single Dash-34 Section 2.5 reference. Validates against Dash-34 2.1.1.2.3 (SOI definition), 2.5.5.1 (AIM-9 BORE), 2.5.5.5 (AATLL), 2.5.5.2-3 (FCR ACM BORE slaving). Full compliance verified (wip-naming-v1.4, template-wip-V1.0.tex, briefing-v0.2.0.1). Status: dev (ready for formal review and subsection-level integration into C4-S1 parent).</w:t>
-            </w:r>
-          </w:p>
-        </w:tc>
-      </w:tr>
-      <w:tr>
-        <w:tc>
-          <w:tcPr/>
-          <w:p>
-            <w:pPr>
-              <w:pStyle w:val="Compact"/>
-              <w:jc w:val="left"/>
-            </w:pPr>
-            <w:r>
-              <w:t xml:space="preserve">2026-01-14</w:t>
-            </w:r>
-          </w:p>
-        </w:tc>
-        <w:tc>
-          <w:tcPr/>
-          <w:p>
-            <w:pPr>
-              <w:pStyle w:val="Compact"/>
-              <w:jc w:val="left"/>
-            </w:pPr>
-            <w:r>
-              <w:t xml:space="preserve">section-C4-S2-dms-up-down-review-2026-01-13.tex</w:t>
-            </w:r>
-          </w:p>
-        </w:tc>
-        <w:tc>
-          <w:tcPr/>
-          <w:p>
-            <w:pPr>
-              <w:pStyle w:val="Compact"/>
-              <w:jc w:val="left"/>
-            </w:pPr>
-            <w:r>
-              <w:t xml:space="preserve">v0.2.4.0</w:t>
-            </w:r>
-          </w:p>
-        </w:tc>
-        <w:tc>
-          <w:tcPr/>
-          <w:p>
-            <w:pPr>
-              <w:pStyle w:val="Compact"/>
-              <w:jc w:val="left"/>
-            </w:pPr>
-            <w:r>
-              <w:t xml:space="preserve">--</w:t>
-            </w:r>
-          </w:p>
-        </w:tc>
-        <w:tc>
-          <w:tcPr/>
-          <w:p>
-            <w:pPr>
-              <w:pStyle w:val="Compact"/>
-              <w:jc w:val="left"/>
-            </w:pPr>
-            <w:r>
-              <w:rPr>
-                <w:b/>
-                <w:bCs/>
-              </w:rPr>
-              <w:t xml:space="preserve">review</w:t>
-            </w:r>
-          </w:p>
-        </w:tc>
-        <w:tc>
-          <w:tcPr/>
-          <w:p>
-            <w:pPr>
-              <w:pStyle w:val="Compact"/>
-              <w:jc w:val="left"/>
-            </w:pPr>
-            <w:r>
-              <w:t xml:space="preserve">section</w:t>
-            </w:r>
-          </w:p>
-        </w:tc>
-        <w:tc>
-          <w:tcPr/>
-          <w:p>
-            <w:pPr>
-              <w:pStyle w:val="Compact"/>
-              <w:jc w:val="left"/>
-            </w:pPr>
-            <w:r>
-              <w:t xml:space="preserve">DMS Chapter 4 Section 2 (DMS Up/Down: SOI Management). Sections 4.2.1 (DMS Up) and 4.2.2 (DMS Down) 100% narrative complete with 3 practical scenarios (NAV toggle, A-A toggle, A-G VIS). Hotastable tables: Table 4.2.1 (DMS Up Usage Across A-A and A-G), Table 4.2 (DMS Down Toggle Logic by Current SOI), Table 4.3 (DMS Down Behavior and Available SOI Displays by Master Mode). Section 4.2.3 (Master Mode Behavior Consolidated) marked as placeholder for Phase 2 (future integrated table). Compliance 100% verified. Status: review (narrative 95% complete; ready for author formal approval cycle before guide-v0.3.0.0 integration). File: WIP/section-C4-S2-dms-up-down-review-2026-01-13.tex.</w:t>
-            </w:r>
-          </w:p>
-        </w:tc>
-      </w:tr>
-      <w:tr>
-        <w:tc>
-          <w:tcPr/>
-          <w:p>
-            <w:pPr>
-              <w:pStyle w:val="Compact"/>
-              <w:jc w:val="left"/>
-            </w:pPr>
-            <w:r>
-              <w:t xml:space="preserve">2026-01-14</w:t>
-            </w:r>
-          </w:p>
-        </w:tc>
-        <w:tc>
-          <w:tcPr/>
-          <w:p>
-            <w:pPr>
-              <w:pStyle w:val="Compact"/>
-              <w:jc w:val="left"/>
-            </w:pPr>
-            <w:r>
-              <w:t xml:space="preserve">section-C4-S2-dms-up-down-deprecated-2026-01-13.tex</w:t>
-            </w:r>
-          </w:p>
-        </w:tc>
-        <w:tc>
-          <w:tcPr/>
-          <w:p>
-            <w:pPr>
-              <w:pStyle w:val="Compact"/>
-              <w:jc w:val="left"/>
-            </w:pPr>
-            <w:r>
-              <w:t xml:space="preserve">--</w:t>
-            </w:r>
-          </w:p>
-        </w:tc>
-        <w:tc>
-          <w:tcPr/>
-          <w:p>
-            <w:pPr>
-              <w:pStyle w:val="Compact"/>
-              <w:jc w:val="left"/>
-            </w:pPr>
-            <w:r>
-              <w:t xml:space="preserve">--</w:t>
-            </w:r>
-          </w:p>
-        </w:tc>
-        <w:tc>
-          <w:tcPr/>
-          <w:p>
-            <w:pPr>
-              <w:pStyle w:val="Compact"/>
-              <w:jc w:val="left"/>
-            </w:pPr>
-            <w:r>
-              <w:rPr>
-                <w:b/>
-                <w:bCs/>
-              </w:rPr>
-              <w:t xml:space="preserve">deprecated</w:t>
-            </w:r>
-          </w:p>
-        </w:tc>
-        <w:tc>
-          <w:tcPr/>
-          <w:p>
-            <w:pPr>
-              <w:pStyle w:val="Compact"/>
-              <w:jc w:val="left"/>
-            </w:pPr>
-            <w:r>
-              <w:t xml:space="preserve">section</w:t>
-            </w:r>
-          </w:p>
-        </w:tc>
-        <w:tc>
-          <w:tcPr/>
-          <w:p>
-            <w:pPr>
-              <w:pStyle w:val="Compact"/>
-              <w:jc w:val="left"/>
-            </w:pPr>
-            <w:r>
-              <w:t xml:space="preserve">DEPRECATED: Earlier iteration of C4-S2 (DMS Up/Down) WIP file retained for audit trail. Superseded by active C4-S2 review version. Kept in WIP/ with deprecated status for version control history. No further action; archive upon guide integration completion.</w:t>
-            </w:r>
-          </w:p>
-        </w:tc>
-      </w:tr>
-      <w:tr>
-        <w:tc>
-          <w:tcPr/>
-          <w:p>
-            <w:pPr>
-              <w:pStyle w:val="Compact"/>
-              <w:jc w:val="left"/>
-            </w:pPr>
-            <w:r>
-              <w:t xml:space="preserve">2026-01-13</w:t>
-            </w:r>
-          </w:p>
-        </w:tc>
-        <w:tc>
-          <w:tcPr/>
-          <w:p>
-            <w:pPr>
-              <w:pStyle w:val="Compact"/>
-              <w:jc w:val="left"/>
-            </w:pPr>
-            <w:r>
-              <w:t xml:space="preserve">section-C4-S3-dms-format-cycling-dev-2026-01-13.tex</w:t>
-            </w:r>
-          </w:p>
-        </w:tc>
-        <w:tc>
-          <w:tcPr/>
-          <w:p>
-            <w:pPr>
-              <w:pStyle w:val="Compact"/>
-              <w:jc w:val="left"/>
-            </w:pPr>
-            <w:r>
-              <w:t xml:space="preserve">--</w:t>
-            </w:r>
-          </w:p>
-        </w:tc>
-        <w:tc>
-          <w:tcPr/>
-          <w:p>
-            <w:pPr>
-              <w:pStyle w:val="Compact"/>
-              <w:jc w:val="left"/>
-            </w:pPr>
-            <w:r>
-              <w:t xml:space="preserve">--</w:t>
-            </w:r>
-          </w:p>
-        </w:tc>
-        <w:tc>
-          <w:tcPr/>
-          <w:p>
-            <w:pPr>
-              <w:pStyle w:val="Compact"/>
-              <w:jc w:val="left"/>
-            </w:pPr>
-            <w:r>
-              <w:rPr>
-                <w:b/>
-                <w:bCs/>
-              </w:rPr>
-              <w:t xml:space="preserve">dev</w:t>
-            </w:r>
-          </w:p>
-        </w:tc>
-        <w:tc>
-          <w:tcPr/>
-          <w:p>
-            <w:pPr>
-              <w:pStyle w:val="Compact"/>
-              <w:jc w:val="left"/>
-            </w:pPr>
-            <w:r>
-              <w:t xml:space="preserve">section</w:t>
-            </w:r>
-          </w:p>
-        </w:tc>
-        <w:tc>
-          <w:tcPr/>
-          <w:p>
-            <w:pPr>
-              <w:pStyle w:val="Compact"/>
-              <w:jc w:val="left"/>
-            </w:pPr>
-            <w:r>
-              <w:t xml:space="preserve">DMS Chapter 4 Section 3 (DMS Left/Right: Format Cycling). Status: dev (not reviewed in Session 14). Placeholder for future detailed narrative on MFDS format page cycling, horizontal axis DMS behavior across all master modes. Tables and cross-references to follow. Next: Formal author review planned for subsequent session.</w:t>
+              <w:t xml:space="preserve">DEPRECATED: Early attempt at DMS format cycling (Left/Right) narrative. Retired in favour of a clean 4.2.3 rewrite per unified Chapter 4 DMS blueprint v1.1. Remains in ARCHIVE/ for historical reference only.</w:t>
             </w:r>
           </w:p>
         </w:tc>
@@ -2937,6 +2729,12 @@
       </w:r>
       <w:r>
         <w:t xml:space="preserve">- deprecated -- Intentionally retired (superseded or abandoned)</w:t>
+      </w:r>
+      <w:r>
+        <w:t xml:space="preserve"> </w:t>
+      </w:r>
+      <w:r>
+        <w:t xml:space="preserve">- INTEGRATED -- WIP content already merged into a guide-v snapshot</w:t>
       </w:r>
     </w:p>
     <w:p>
@@ -3727,6 +3525,78 @@
           </w:p>
         </w:tc>
       </w:tr>
+      <w:tr>
+        <w:tc>
+          <w:tcPr/>
+          <w:p>
+            <w:pPr>
+              <w:pStyle w:val="Compact"/>
+              <w:jc w:val="left"/>
+            </w:pPr>
+            <w:r>
+              <w:t xml:space="preserve">15</w:t>
+            </w:r>
+          </w:p>
+        </w:tc>
+        <w:tc>
+          <w:tcPr/>
+          <w:p>
+            <w:pPr>
+              <w:pStyle w:val="Compact"/>
+              <w:jc w:val="left"/>
+            </w:pPr>
+            <w:r>
+              <w:t xml:space="preserve">2026-01-15</w:t>
+            </w:r>
+          </w:p>
+        </w:tc>
+        <w:tc>
+          <w:tcPr/>
+          <w:p>
+            <w:pPr>
+              <w:pStyle w:val="Compact"/>
+              <w:jc w:val="left"/>
+            </w:pPr>
+            <w:r>
+              <w:t xml:space="preserve">v0.2.4.0 (unchanged, integration pending)</w:t>
+            </w:r>
+          </w:p>
+        </w:tc>
+        <w:tc>
+          <w:tcPr/>
+          <w:p>
+            <w:pPr>
+              <w:pStyle w:val="Compact"/>
+              <w:jc w:val="left"/>
+            </w:pPr>
+            <w:r>
+              <w:t xml:space="preserve">v5.0.0</w:t>
+            </w:r>
+          </w:p>
+        </w:tc>
+        <w:tc>
+          <w:tcPr/>
+          <w:p>
+            <w:pPr>
+              <w:pStyle w:val="Compact"/>
+              <w:jc w:val="left"/>
+            </w:pPr>
+            <w:r>
+              <w:rPr>
+                <w:b/>
+                <w:bCs/>
+              </w:rPr>
+              <w:t xml:space="preserve">C4 Consolidation &amp; Blueprint Unification:</w:t>
+            </w:r>
+            <w:r>
+              <w:t xml:space="preserve"> </w:t>
+            </w:r>
+            <w:r>
+              <w:t xml:space="preserve">(1) C4-S1 (Concept and SOI) and its 4.1.3 HUD/HMCS subsection merged and renamed to section-C4-S1-concept-soi-final-2026-01-14.tex (FINAL). (2) C4-S2 DMS Up extracted into standalone section-C4-S2-dms-up-final.tex with narrative and HOTAS table trimmed to remove redundancy with C4-S1 and to align with direction-based 4.2.1 structure (intro + effectiveness + table + exception states). (3) Legacy combined C4-S2 WIP renamed to section-C4-S2-dms-up-down-deprecated-2026-01-14.tex and moved to ARCHIVE; relevant DMS Down narrative preserved separately for future section-C4-S2-dms-down-review-2026-01-xx.tex. (4) C4-S3 DMS format-cycling dev file renamed to section-C4-S3-dms-format-cycling-deprecated-2026-01-13.tex and moved to ARCHIVE, clearing the path for a clean 4.2.3 rewrite. (5) Unified Chapter 4 DMS blueprint v1.1 (C4-DMS-blueprint.md) created, superseding previous C4 blueprints and locking final 4.1/4.2 structure (4.2.1 Up, 4.2.2 Down, 4.2.3 Left/Right, 4.2.4 Summary). Next: create new WIP files for DMS Down, DMS Left/Right and DMS summary following blueprint v1.1; integrate C4-S1 and C4-S2 DMS Up into guide-v0.3.0.0 with a MINOR bump once ready.</w:t>
+            </w:r>
+          </w:p>
+        </w:tc>
+      </w:tr>
     </w:tbl>
     <w:p>
       <w:r>
@@ -4345,6 +4215,68 @@
           </w:p>
         </w:tc>
       </w:tr>
+      <w:tr>
+        <w:tc>
+          <w:tcPr/>
+          <w:p>
+            <w:pPr>
+              <w:pStyle w:val="Compact"/>
+              <w:jc w:val="left"/>
+            </w:pPr>
+            <w:r>
+              <w:t xml:space="preserve">15</w:t>
+            </w:r>
+          </w:p>
+        </w:tc>
+        <w:tc>
+          <w:tcPr/>
+          <w:p>
+            <w:pPr>
+              <w:pStyle w:val="Compact"/>
+              <w:jc w:val="left"/>
+            </w:pPr>
+            <w:r>
+              <w:t xml:space="preserve">2026-01-15</w:t>
+            </w:r>
+          </w:p>
+        </w:tc>
+        <w:tc>
+          <w:tcPr/>
+          <w:p>
+            <w:pPr>
+              <w:pStyle w:val="Compact"/>
+              <w:jc w:val="left"/>
+            </w:pPr>
+            <w:r>
+              <w:t xml:space="preserve">v0.2.4.0</w:t>
+            </w:r>
+          </w:p>
+        </w:tc>
+        <w:tc>
+          <w:tcPr/>
+          <w:p>
+            <w:pPr>
+              <w:pStyle w:val="Compact"/>
+              <w:jc w:val="left"/>
+            </w:pPr>
+            <w:r>
+              <w:t xml:space="preserve">v5.0.0</w:t>
+            </w:r>
+          </w:p>
+        </w:tc>
+        <w:tc>
+          <w:tcPr/>
+          <w:p>
+            <w:pPr>
+              <w:pStyle w:val="Compact"/>
+              <w:jc w:val="left"/>
+            </w:pPr>
+            <w:r>
+              <w:t xml:space="preserve">C4-S1 promoted to FINAL (section-C4-S1-concept-soi-final-2026-01-14.tex). C4-S2 DMS Up extracted and promoted to FINAL (section-C4-S2-dms-up-final.tex). Legacy C4-S2 and C4-S3 WIPs marked deprecated and moved to ARCHIVE. Unified Chapter 4 DMS blueprint v1.1 created, defining final 4.1/4.2 structure and remaining work.</w:t>
+            </w:r>
+          </w:p>
+        </w:tc>
+      </w:tr>
     </w:tbl>
     <w:p>
       <w:pPr>
@@ -4738,7 +4670,7 @@
               <w:jc w:val="left"/>
             </w:pPr>
             <w:r>
-              <w:t xml:space="preserve">Chapter 4 -- DMS (Sections 4.1, 4.1.3 narratives finalized; 4.2 approved-pending; 4.3 DEV)</w:t>
+              <w:t xml:space="preserve">Chapter 4 -- DMS (Sections 4.1 and 4.2 direction-based structure per blueprint v1.1)</w:t>
             </w:r>
           </w:p>
         </w:tc>
@@ -4766,29 +4698,13 @@
                 <w:b/>
                 <w:bCs/>
               </w:rPr>
-              <w:t xml:space="preserve">Session 14 Update:</w:t>
+              <w:t xml:space="preserve">Session 15 Update:</w:t>
             </w:r>
             <w:r>
               <w:t xml:space="preserve"> </w:t>
             </w:r>
             <w:r>
-              <w:t xml:space="preserve">C4-S1 (Concept &amp; SOI) WIP REVIEW status, includes Table "Valid SOI Displays by Master Mode" (6 rows). C4-S1-S3 (HUD as SOI in A-A and HMCS Capabilities) NEW subsection, status DEV. C4-S2 (DMS Up/Down: SOI Management) WIP REVIEW status, 95% narrative complete (S2.3 consolidated table is placeholder), includes 3 practical scenarios + hotastable tables. C4-S2-deprecated version retained for audit trail. C4-S3 (DMS Left/Right: Format Cycling) status DEV (not reviewed in Session 14).</w:t>
-            </w:r>
-            <w:r>
-              <w:t xml:space="preserve"> </w:t>
-            </w:r>
-            <w:r>
-              <w:rPr>
-                <w:b/>
-                <w:bCs/>
-              </w:rPr>
-              <w:t xml:space="preserve">Integration Plan:</w:t>
-            </w:r>
-            <w:r>
-              <w:t xml:space="preserve"> </w:t>
-            </w:r>
-            <w:r>
-              <w:t xml:space="preserve">Upon formal author approval of C4-S1, C4-S1-S3, and C4-S2 (expected next session), AI integrates all into guide-v0.3.0.0 with MINOR version bump. Full integration of Chapter 4 structure targeted for v0.3.x.x (subsequent minor bumps as C4-S3 and additional subsections complete).</w:t>
+              <w:t xml:space="preserve">C4-S1 (Concept &amp; SOI) and its HUD/HMCS clarification (former 4.1.3) consolidated into section-C4-S1-concept-soi-final-2026-01-14.tex (FINAL). C4-S2 (DMS Up) extracted into section-C4-S2-dms-up-final.tex (FINAL narrative + HOTAS table + exceptions). Legacy C4-S2-Up/Down and C4-S3 format-cycling WIPs marked deprecated and archived. Unified Chapter 4 DMS blueprint v1.1 (C4-DMS-blueprint.md) defines remaining work: new WIP files for 4.2.2 DMS Down, 4.2.3 DMS Left/Right, and 4.2.4 master-mode summary. Integration Plan: integrate C4-S1 and C4-S2 DMS Up into guide-v0.3.0.0 with a MINOR bump once new WIP files for DMS Down/Left-Right are at least in dev/review state.</w:t>
             </w:r>
           </w:p>
         </w:tc>
@@ -5348,7 +5264,7 @@
               <w:jc w:val="left"/>
             </w:pPr>
             <w:r>
-              <w:t xml:space="preserve">Current baseline snapshot. Use as base for v0.3.0.0 prep (C4 sections pending formal approval before integration).</w:t>
+              <w:t xml:space="preserve">Current baseline snapshot. Use as base for v0.3.0.0 prep (C4-S1 and C4-S2 DMS Up pending formal integration).</w:t>
             </w:r>
           </w:p>
         </w:tc>
@@ -5459,7 +5375,7 @@
               <w:jc w:val="left"/>
             </w:pPr>
             <w:r>
-              <w:t xml:space="preserve">WIP/section-C4-S1-concept-soi-review-2026-01-13.tex</w:t>
+              <w:t xml:space="preserve">WIP/section-C4-S1-concept-soi-final-2026-01-14.tex</w:t>
             </w:r>
           </w:p>
         </w:tc>
@@ -5499,181 +5415,99 @@
                 <w:b/>
                 <w:bCs/>
               </w:rPr>
-              <w:t xml:space="preserve">review</w:t>
-            </w:r>
-          </w:p>
-        </w:tc>
-        <w:tc>
-          <w:tcPr/>
-          <w:p>
-            <w:pPr>
-              <w:pStyle w:val="Compact"/>
-              <w:jc w:val="left"/>
-            </w:pPr>
-            <w:r>
-              <w:t xml:space="preserve">DMS Chapter 4 Section 1 (Concept and SOI). Manually integrated by author with Table "Valid SOI Displays by Master Mode" (6 rows: NAV, A-A, A-G PRE, A-G VIS, DGFT, MSL OVRD). Status: dev →</w:t>
-            </w:r>
-            <w:r>
-              <w:t xml:space="preserve"> </w:t>
-            </w:r>
+              <w:t xml:space="preserve">final</w:t>
+            </w:r>
+          </w:p>
+        </w:tc>
+        <w:tc>
+          <w:tcPr/>
+          <w:p>
+            <w:pPr>
+              <w:pStyle w:val="Compact"/>
+              <w:jc w:val="left"/>
+            </w:pPr>
+            <w:r>
+              <w:t xml:space="preserve">DMS Chapter 4 Section 4.1 (Concept and SOI). Consolidated FINAL narrative + SOI-by-mode table + HUD/HMCS clarification. Ready for integration into guide-v0.3.0.0.</w:t>
+            </w:r>
+          </w:p>
+        </w:tc>
+      </w:tr>
+      <w:tr>
+        <w:tc>
+          <w:tcPr/>
+          <w:p>
+            <w:pPr>
+              <w:pStyle w:val="Compact"/>
+              <w:jc w:val="left"/>
+            </w:pPr>
+            <w:r>
+              <w:t xml:space="preserve">WIP/section-C4-S2-dms-up-final.tex</w:t>
+            </w:r>
+          </w:p>
+        </w:tc>
+        <w:tc>
+          <w:tcPr/>
+          <w:p>
+            <w:pPr>
+              <w:pStyle w:val="Compact"/>
+              <w:jc w:val="left"/>
+            </w:pPr>
+            <w:r>
+              <w:t xml:space="preserve">--</w:t>
+            </w:r>
+          </w:p>
+        </w:tc>
+        <w:tc>
+          <w:tcPr/>
+          <w:p>
+            <w:pPr>
+              <w:pStyle w:val="Compact"/>
+              <w:jc w:val="left"/>
+            </w:pPr>
+            <w:r>
+              <w:t xml:space="preserve">section</w:t>
+            </w:r>
+          </w:p>
+        </w:tc>
+        <w:tc>
+          <w:tcPr/>
+          <w:p>
+            <w:pPr>
+              <w:pStyle w:val="Compact"/>
+              <w:jc w:val="left"/>
+            </w:pPr>
             <w:r>
               <w:rPr>
                 <w:b/>
                 <w:bCs/>
               </w:rPr>
-              <w:t xml:space="preserve">review</w:t>
-            </w:r>
-            <w:r>
-              <w:t xml:space="preserve"> </w:t>
-            </w:r>
-            <w:r>
-              <w:t xml:space="preserve">(NOT yet final; pending formal approval before guide-v0.3.0.0 integration). File remains in WIP/ pending author's formal review cycle completion.</w:t>
-            </w:r>
-          </w:p>
-        </w:tc>
-      </w:tr>
-      <w:tr>
-        <w:tc>
-          <w:tcPr/>
-          <w:p>
-            <w:pPr>
-              <w:pStyle w:val="Compact"/>
-              <w:jc w:val="left"/>
-            </w:pPr>
-            <w:r>
-              <w:t xml:space="preserve">WIP/section-C4-S1-S3-hud-soi-hmcs-capabilities-dev-2026-01-14.tex</w:t>
-            </w:r>
-          </w:p>
-        </w:tc>
-        <w:tc>
-          <w:tcPr/>
-          <w:p>
-            <w:pPr>
-              <w:pStyle w:val="Compact"/>
-              <w:jc w:val="left"/>
-            </w:pPr>
-            <w:r>
-              <w:t xml:space="preserve">--</w:t>
-            </w:r>
-          </w:p>
-        </w:tc>
-        <w:tc>
-          <w:tcPr/>
-          <w:p>
-            <w:pPr>
-              <w:pStyle w:val="Compact"/>
-              <w:jc w:val="left"/>
-            </w:pPr>
-            <w:r>
-              <w:t xml:space="preserve">section (subsection)</w:t>
-            </w:r>
-          </w:p>
-        </w:tc>
-        <w:tc>
-          <w:tcPr/>
-          <w:p>
-            <w:pPr>
-              <w:pStyle w:val="Compact"/>
-              <w:jc w:val="left"/>
-            </w:pPr>
-            <w:r>
-              <w:rPr>
-                <w:b/>
-                <w:bCs/>
-              </w:rPr>
-              <w:t xml:space="preserve">dev</w:t>
-            </w:r>
-          </w:p>
-        </w:tc>
-        <w:tc>
-          <w:tcPr/>
-          <w:p>
-            <w:pPr>
-              <w:pStyle w:val="Compact"/>
-              <w:jc w:val="left"/>
-            </w:pPr>
-            <w:r>
-              <w:t xml:space="preserve">NEW Subsection 4.1.3: "HUD as SOI in A-A and HMCS Capabilities". Resolves reader confusion regarding HUD/HMCS targeting capability when HUD cannot be SOI. Clarifies: SOI routing mechanism ≠ Display functional capability. ~220 words, conceptual level, single Dash-34 Section 2.5 reference. Comprehensive Dash-34 validation performed. Full compliance verified (wip-naming-v1.4, template-wip-V1.0.tex, briefing-v0.2.0.1). Status: dev (ready for formal review and subsection-level integration into C4-S1 parent).</w:t>
-            </w:r>
-          </w:p>
-        </w:tc>
-      </w:tr>
-      <w:tr>
-        <w:tc>
-          <w:tcPr/>
-          <w:p>
-            <w:pPr>
-              <w:pStyle w:val="Compact"/>
-              <w:jc w:val="left"/>
-            </w:pPr>
-            <w:r>
-              <w:t xml:space="preserve">WIP/section-C4-S2-dms-up-down-review-2026-01-13.tex</w:t>
-            </w:r>
-          </w:p>
-        </w:tc>
-        <w:tc>
-          <w:tcPr/>
-          <w:p>
-            <w:pPr>
-              <w:pStyle w:val="Compact"/>
-              <w:jc w:val="left"/>
-            </w:pPr>
-            <w:r>
-              <w:t xml:space="preserve">--</w:t>
-            </w:r>
-          </w:p>
-        </w:tc>
-        <w:tc>
-          <w:tcPr/>
-          <w:p>
-            <w:pPr>
-              <w:pStyle w:val="Compact"/>
-              <w:jc w:val="left"/>
-            </w:pPr>
-            <w:r>
-              <w:t xml:space="preserve">section</w:t>
-            </w:r>
-          </w:p>
-        </w:tc>
-        <w:tc>
-          <w:tcPr/>
-          <w:p>
-            <w:pPr>
-              <w:pStyle w:val="Compact"/>
-              <w:jc w:val="left"/>
-            </w:pPr>
-            <w:r>
-              <w:rPr>
-                <w:b/>
-                <w:bCs/>
-              </w:rPr>
-              <w:t xml:space="preserve">review</w:t>
-            </w:r>
-          </w:p>
-        </w:tc>
-        <w:tc>
-          <w:tcPr/>
-          <w:p>
-            <w:pPr>
-              <w:pStyle w:val="Compact"/>
-              <w:jc w:val="left"/>
-            </w:pPr>
-            <w:r>
-              <w:t xml:space="preserve">DMS Chapter 4 Section 2 (DMS Up/Down: SOI Management). Sections 4.2.1 (DMS Up) and 4.2.2 (DMS Down) 100% narrative complete with 3 practical scenarios. Hotastable tables: Table 4.2.1 (DMS Up Usage), Table 4.2 (Toggle Logic), Table 4.3 (DMS Down by Master Mode). Section 4.2.3 (Master Mode Behavior) is placeholder for consolidated table. Compliance 100% verified. Status: review (narrative ready; awaiting formal author approval cycle before guide-v0.3.0.0 integration).</w:t>
-            </w:r>
-          </w:p>
-        </w:tc>
-      </w:tr>
-      <w:tr>
-        <w:tc>
-          <w:tcPr/>
-          <w:p>
-            <w:pPr>
-              <w:pStyle w:val="Compact"/>
-              <w:jc w:val="left"/>
-            </w:pPr>
-            <w:r>
-              <w:t xml:space="preserve">WIP/section-C4-S2-dms-up-down-deprecated-2026-01-13.tex</w:t>
+              <w:t xml:space="preserve">final</w:t>
+            </w:r>
+          </w:p>
+        </w:tc>
+        <w:tc>
+          <w:tcPr/>
+          <w:p>
+            <w:pPr>
+              <w:pStyle w:val="Compact"/>
+              <w:jc w:val="left"/>
+            </w:pPr>
+            <w:r>
+              <w:t xml:space="preserve">DMS Chapter 4 Section 4.2.1 (DMS Up: HUD Designation as SOI). FINAL narrative (intro + effectiveness by master mode + usage table + exception states) and HOTAS table. Ready for integration into guide-v0.3.0.0.</w:t>
+            </w:r>
+          </w:p>
+        </w:tc>
+      </w:tr>
+      <w:tr>
+        <w:tc>
+          <w:tcPr/>
+          <w:p>
+            <w:pPr>
+              <w:pStyle w:val="Compact"/>
+              <w:jc w:val="left"/>
+            </w:pPr>
+            <w:r>
+              <w:t xml:space="preserve">WIP/section-C4-S2-dms-up-down-deprecated-2026-01-14.tex</w:t>
             </w:r>
           </w:p>
         </w:tc>
@@ -5725,21 +5559,21 @@
               <w:jc w:val="left"/>
             </w:pPr>
             <w:r>
-              <w:t xml:space="preserve">DEPRECATED: Earlier iteration of C4-S2 (DMS Up/Down) WIP file. Superseded by active C4-S2 review version. Retained for audit trail and version control history. No further action required; archive upon guide integration completion.</w:t>
-            </w:r>
-          </w:p>
-        </w:tc>
-      </w:tr>
-      <w:tr>
-        <w:tc>
-          <w:tcPr/>
-          <w:p>
-            <w:pPr>
-              <w:pStyle w:val="Compact"/>
-              <w:jc w:val="left"/>
-            </w:pPr>
-            <w:r>
-              <w:t xml:space="preserve">WIP/section-C4-S3-dms-format-cycling-dev-2026-01-13.tex</w:t>
+              <w:t xml:space="preserve">DEPRECATED: Combined C4-S2 (DMS Up/Down) WIP file. Superseded by standalone DMS Up FINAL file and future DMS Down WIP. Kept in ARCHIVE/ for audit and historical reference.</w:t>
+            </w:r>
+          </w:p>
+        </w:tc>
+      </w:tr>
+      <w:tr>
+        <w:tc>
+          <w:tcPr/>
+          <w:p>
+            <w:pPr>
+              <w:pStyle w:val="Compact"/>
+              <w:jc w:val="left"/>
+            </w:pPr>
+            <w:r>
+              <w:t xml:space="preserve">WIP/section-C4-S3-dms-format-cycling-deprecated-2026-01-13.tex</w:t>
             </w:r>
           </w:p>
         </w:tc>
@@ -5779,19 +5613,19 @@
                 <w:b/>
                 <w:bCs/>
               </w:rPr>
-              <w:t xml:space="preserve">dev</w:t>
-            </w:r>
-          </w:p>
-        </w:tc>
-        <w:tc>
-          <w:tcPr/>
-          <w:p>
-            <w:pPr>
-              <w:pStyle w:val="Compact"/>
-              <w:jc w:val="left"/>
-            </w:pPr>
-            <w:r>
-              <w:t xml:space="preserve">DMS Chapter 4 Section 3 (DMS Left/Right: Format Cycling). Status: dev (not reviewed in Session 14). Placeholder for detailed narrative on MFDS format page cycling, horizontal axis DMS behavior. Tables and cross-references pending. Next: Formal author review planned for subsequent session.</w:t>
+              <w:t xml:space="preserve">deprecated</w:t>
+            </w:r>
+          </w:p>
+        </w:tc>
+        <w:tc>
+          <w:tcPr/>
+          <w:p>
+            <w:pPr>
+              <w:pStyle w:val="Compact"/>
+              <w:jc w:val="left"/>
+            </w:pPr>
+            <w:r>
+              <w:t xml:space="preserve">DEPRECATED: Early DMS format-cycling attempt. Superseded by planned 4.2.3 rewrite (DMS Left/Right) per unified Chapter 4 blueprint v1.1.</w:t>
             </w:r>
           </w:p>
         </w:tc>
@@ -5806,69 +5640,31 @@
           <w:b/>
           <w:bCs/>
         </w:rPr>
-        <w:t xml:space="preserve">Session 14 Status (2026-01-14):</w:t>
+        <w:t xml:space="preserve">Session 15 Status (2026-01-15):</w:t>
       </w:r>
       <w:r>
         <w:t xml:space="preserve"> </w:t>
       </w:r>
       <w:r>
-        <w:t xml:space="preserve">PROJECT-TRACKING-v5.0.0 successfully updated with 15 alterations across 6 sections to reflect:</w:t>
+        <w:t xml:space="preserve">PROJECT-TRACKING-v5.0.0 updated to reflect:</w:t>
       </w:r>
       <w:r>
         <w:t xml:space="preserve"> </w:t>
       </w:r>
       <w:r>
-        <w:t xml:space="preserve">- C4-S1 existing WIP file (REVIEW status, filename updated to reflect corrected 2026-01-13 date)</w:t>
-      </w:r>
-      <w:r>
-        <w:t xml:space="preserve"> </w:t>
-      </w:r>
-      <w:r>
-        <w:t xml:space="preserve">- C4-S1-S3 NEW subsection WIP file (created 2026-01-14, DEV status)</w:t>
-      </w:r>
-      <w:r>
-        <w:t xml:space="preserve"> </w:t>
-      </w:r>
-      <w:r>
-        <w:t xml:space="preserve">- C4-S2 existing WIP file (REVIEW status, narrative approved by author)</w:t>
-      </w:r>
-      <w:r>
-        <w:t xml:space="preserve"> </w:t>
-      </w:r>
-      <w:r>
-        <w:t xml:space="preserve">- C4-S2-deprecated existing WIP file (DEPRECATED status, retained for audit trail)</w:t>
-      </w:r>
-      <w:r>
-        <w:t xml:space="preserve"> </w:t>
-      </w:r>
-      <w:r>
-        <w:t xml:space="preserve">- C4-S3 existing WIP file (DEV status, not reviewed in Session 14)</w:t>
-      </w:r>
-      <w:r>
-        <w:t xml:space="preserve"> </w:t>
-      </w:r>
-      <w:r>
-        <w:t xml:space="preserve">- Updated timeline and roadmap for v0.3.0.0 integration planning</w:t>
-      </w:r>
-      <w:r>
-        <w:t xml:space="preserve"> </w:t>
-      </w:r>
-      <w:r>
-        <w:t xml:space="preserve">- Enhanced session log entry for Session 14</w:t>
-      </w:r>
-      <w:r>
-        <w:t xml:space="preserve"> </w:t>
-      </w:r>
-      <w:r>
-        <w:t xml:space="preserve">- Expanded Project Snapshot to clarify multiple WIP files in development</w:t>
-      </w:r>
-    </w:p>
-    <w:p>
-      <w:pPr>
-        <w:pStyle w:val="BodyText"/>
-      </w:pPr>
-      <w:r>
-        <w:t xml:space="preserve">All updates preserve versioning scheme (PROJECT-TRACKING-v5.0.0 remains baseline structure) and integrate new state changes without structural overhaul.</w:t>
+        <w:t xml:space="preserve">- Promotion of C4-S1 and C4-S2 DMS Up to FINAL status with new filenames.</w:t>
+      </w:r>
+      <w:r>
+        <w:br/>
+      </w:r>
+      <w:r>
+        <w:t xml:space="preserve">- Deprecation and archival of combined C4-S2 (Up/Down) and old C4-S3 format-cycling WIPs.</w:t>
+      </w:r>
+      <w:r>
+        <w:br/>
+      </w:r>
+      <w:r>
+        <w:t xml:space="preserve">- Creation of unified Chapter 4 DMS blueprint v1.1 as the single authoritative reference for 4.1/4.2 structure and remaining work.</w:t>
       </w:r>
     </w:p>
     <w:p>
@@ -6282,7 +6078,7 @@
               <w:jc w:val="left"/>
             </w:pPr>
             <w:r>
-              <w:t xml:space="preserve">This document -- unified tracking with Git/GitHub integration. Updated Session 14 with 15 alterations.</w:t>
+              <w:t xml:space="preserve">This document -- unified tracking with Git/GitHub integration. Updated through Session 15 to reflect C4-S1/C4-S2 DMS Up finalisation and C4 blueprint unification.</w:t>
             </w:r>
           </w:p>
         </w:tc>
@@ -6625,7 +6421,7 @@
         <w:t xml:space="preserve"> </w:t>
       </w:r>
       <w:r>
-        <w:t xml:space="preserve">- At the end of each working session, this document should be updated (especially Sections 2, 4.2, 4.3, 5, 6) to capture new state and decisions.</w:t>
+        <w:t xml:space="preserve">- At the end of each working session, this document should be updated (especially Sections 2, 4.2, 4.3, 5, 6, 7) to capture new state and decisions.</w:t>
       </w:r>
       <w:r>
         <w:t xml:space="preserve"> </w:t>
@@ -6649,6 +6445,14 @@
       </w:pPr>
       <w:r>
         <w:t xml:space="preserve">7.4 Update Log</w:t>
+      </w:r>
+    </w:p>
+    <w:p>
+      <w:pPr>
+        <w:pStyle w:val="FirstParagraph"/>
+      </w:pPr>
+      <w:r>
+        <w:t xml:space="preserve">Track high-level edits to this tracking document itself.</w:t>
       </w:r>
     </w:p>
     <w:tbl>
@@ -6917,6 +6721,56 @@
           </w:p>
         </w:tc>
       </w:tr>
+      <w:tr>
+        <w:tc>
+          <w:tcPr/>
+          <w:p>
+            <w:pPr>
+              <w:pStyle w:val="Compact"/>
+              <w:jc w:val="left"/>
+            </w:pPr>
+            <w:r>
+              <w:t xml:space="preserve">2026-01-15</w:t>
+            </w:r>
+          </w:p>
+        </w:tc>
+        <w:tc>
+          <w:tcPr/>
+          <w:p>
+            <w:pPr>
+              <w:pStyle w:val="Compact"/>
+              <w:jc w:val="left"/>
+            </w:pPr>
+            <w:r>
+              <w:t xml:space="preserve">Session 15 updates: C4-S1 and C4-S2 DMS Up marked FINAL; deprecated C4-S2 Up/Down and C4-S3 format-cycling WIPs; added unified C4 DMS blueprint reference; refreshed snapshots, roadmap and WIP status tables.</w:t>
+            </w:r>
+          </w:p>
+        </w:tc>
+        <w:tc>
+          <w:tcPr/>
+          <w:p>
+            <w:pPr>
+              <w:pStyle w:val="Compact"/>
+              <w:jc w:val="left"/>
+            </w:pPr>
+            <w:r>
+              <w:t xml:space="preserve">2, 3.1, 4.2, 4.3, 5, 6.2, 7.2, 7.3</w:t>
+            </w:r>
+          </w:p>
+        </w:tc>
+        <w:tc>
+          <w:tcPr/>
+          <w:p>
+            <w:pPr>
+              <w:pStyle w:val="Compact"/>
+              <w:jc w:val="left"/>
+            </w:pPr>
+            <w:r>
+              <w:t xml:space="preserve">Reflect consolidation of Chapter 4 DMS structure and WIP state after Session 15 without changing tracking document version number (remains v5.0.0).</w:t>
+            </w:r>
+          </w:p>
+        </w:tc>
+      </w:tr>
     </w:tbl>
     <w:p>
       <w:r>
@@ -6967,7 +6821,7 @@
         <w:t xml:space="preserve"> </w:t>
       </w:r>
       <w:r>
-        <w:t xml:space="preserve">2026-01-14, 21:37 PM -03</w:t>
+        <w:t xml:space="preserve">2026-01-15, 02:10 AM -03</w:t>
       </w:r>
       <w:r>
         <w:br/>

</xml_diff>

<commit_message>
sections 4.1 and 4.2.1 integrated into guide.tex
- new readme
- new projetc tracking
- file structure changed: integration house cleaning
</commit_message>
<xml_diff>
--- a/docs/project-tracking-v5.0.0.docx
+++ b/docs/project-tracking-v5.0.0.docx
@@ -83,7 +83,7 @@
         <w:t xml:space="preserve"> </w:t>
       </w:r>
       <w:r>
-        <w:t xml:space="preserve">2026-01-15, 02:10 AM -03</w:t>
+        <w:t xml:space="preserve">2026-01-15, 10:44 AM -03</w:t>
       </w:r>
       <w:r>
         <w:br/>
@@ -565,7 +565,7 @@
         <w:pStyle w:val="FirstParagraph"/>
       </w:pPr>
       <w:r>
-        <w:t xml:space="preserve">Current state as of 2026-01-15, 02:10 AM -03:</w:t>
+        <w:t xml:space="preserve">Current state as of 2026-01-15, 10:44 AM -03:</w:t>
       </w:r>
     </w:p>
     <w:bookmarkStart w:id="11" w:name="high-level-overview"/>
@@ -640,7 +640,7 @@
         <w:t xml:space="preserve"> </w:t>
       </w:r>
       <w:r>
-        <w:t xml:space="preserve">guide-v0.2.4.0-20260111 (Section 5.3 integrated)</w:t>
+        <w:t xml:space="preserve">guide-v0.3.0.0-20260115 (Sections 4.1 and 4.2.1 integrated)</w:t>
       </w:r>
     </w:p>
     <w:p>
@@ -684,7 +684,7 @@
         <w:t xml:space="preserve"> </w:t>
       </w:r>
       <w:r>
-        <w:t xml:space="preserve">2/7</w:t>
+        <w:t xml:space="preserve">3/7</w:t>
       </w:r>
     </w:p>
     <w:p>
@@ -720,7 +720,47 @@
         </w:numPr>
       </w:pPr>
       <w:r>
-        <w:t xml:space="preserve">Chapter 4 -- DMS: Section 4.1 (Concept and SOI) narrative and table FINAL (section-C4-S1-concept-soi-final-2026-01-14.tex); Section 4.2.1 (DMS Up) narrative and HOTAS table FINAL (section-C4-S2-dms-up-final.tex); Sections 4.2.2 (DMS Down), 4.2.3 (DMS Left/Right) and 4.2.4 (Master Mode Summary) pending new WIP files per unified Chapter 4 DMS blueprint v1.1.</w:t>
+        <w:rPr>
+          <w:b/>
+          <w:bCs/>
+        </w:rPr>
+        <w:t xml:space="preserve">Chapter 4 -- DMS Sections 4.1 and 4.2.1 (narrative and tables COMPLETE and INTEGRATED)</w:t>
+      </w:r>
+    </w:p>
+    <w:p>
+      <w:pPr>
+        <w:pStyle w:val="Compact"/>
+        <w:numPr>
+          <w:ilvl w:val="2"/>
+          <w:numId w:val="1003"/>
+        </w:numPr>
+      </w:pPr>
+      <w:r>
+        <w:t xml:space="preserve">Section 4.1 (Concept and SOI) - FINAL &amp; INTEGRATED</w:t>
+      </w:r>
+    </w:p>
+    <w:p>
+      <w:pPr>
+        <w:pStyle w:val="Compact"/>
+        <w:numPr>
+          <w:ilvl w:val="2"/>
+          <w:numId w:val="1003"/>
+        </w:numPr>
+      </w:pPr>
+      <w:r>
+        <w:t xml:space="preserve">Section 4.2.1 (DMS Up: HUD Designation as SOI) - FINAL &amp; INTEGRATED</w:t>
+      </w:r>
+    </w:p>
+    <w:p>
+      <w:pPr>
+        <w:pStyle w:val="Compact"/>
+        <w:numPr>
+          <w:ilvl w:val="2"/>
+          <w:numId w:val="1003"/>
+        </w:numPr>
+      </w:pPr>
+      <w:r>
+        <w:t xml:space="preserve">Sections 4.2.2 (DMS Down), 4.2.3 (DMS Left/Right) and 4.2.4 (Master Mode Summary) pending per unified Chapter 4 DMS blueprint v1.1</w:t>
       </w:r>
     </w:p>
     <w:p>
@@ -750,7 +790,7 @@
         <w:pStyle w:val="Compact"/>
         <w:numPr>
           <w:ilvl w:val="1"/>
-          <w:numId w:val="1003"/>
+          <w:numId w:val="1004"/>
         </w:numPr>
       </w:pPr>
       <w:r>
@@ -776,7 +816,7 @@
         <w:t xml:space="preserve"> </w:t>
       </w:r>
       <w:r>
-        <w:t xml:space="preserve">1 major HOTAS table (CMS, integrated Sections 5.2--5.3) and 2 DMS tables (C4-S1 SOI-by-mode, C4-S2 DMS Up); remaining DMS tables (DMS Down, DMS Left/Right, DMS summary) pending.</w:t>
+        <w:t xml:space="preserve">1 major HOTAS table (CMS, integrated Sections 5.2--5.3) and 2 DMS tables (C4-S1 SOI-by-mode, C4-S2 DMS Up usage) INTEGRATED; remaining DMS tables (DMS Down, DMS Left/Right, DMS summary) pending per unified Chapter 4 DMS blueprint v1.1.</w:t>
       </w:r>
     </w:p>
     <w:bookmarkEnd w:id="11"/>
@@ -922,7 +962,7 @@
         <w:pStyle w:val="Compact"/>
         <w:numPr>
           <w:ilvl w:val="0"/>
-          <w:numId w:val="1004"/>
+          <w:numId w:val="1005"/>
         </w:numPr>
       </w:pPr>
       <w:r>
@@ -944,7 +984,7 @@
         <w:pStyle w:val="Compact"/>
         <w:numPr>
           <w:ilvl w:val="0"/>
-          <w:numId w:val="1004"/>
+          <w:numId w:val="1005"/>
         </w:numPr>
       </w:pPr>
       <w:r>
@@ -966,7 +1006,7 @@
         <w:pStyle w:val="Compact"/>
         <w:numPr>
           <w:ilvl w:val="0"/>
-          <w:numId w:val="1004"/>
+          <w:numId w:val="1005"/>
         </w:numPr>
       </w:pPr>
       <w:r>
@@ -982,7 +1022,7 @@
         <w:pStyle w:val="Compact"/>
         <w:numPr>
           <w:ilvl w:val="1"/>
-          <w:numId w:val="1005"/>
+          <w:numId w:val="1006"/>
         </w:numPr>
       </w:pPr>
       <w:r>
@@ -994,7 +1034,7 @@
         <w:pStyle w:val="Compact"/>
         <w:numPr>
           <w:ilvl w:val="1"/>
-          <w:numId w:val="1005"/>
+          <w:numId w:val="1006"/>
         </w:numPr>
       </w:pPr>
       <w:r>
@@ -1006,7 +1046,7 @@
         <w:pStyle w:val="Compact"/>
         <w:numPr>
           <w:ilvl w:val="1"/>
-          <w:numId w:val="1005"/>
+          <w:numId w:val="1006"/>
         </w:numPr>
       </w:pPr>
       <w:r>
@@ -1018,7 +1058,7 @@
         <w:pStyle w:val="Compact"/>
         <w:numPr>
           <w:ilvl w:val="1"/>
-          <w:numId w:val="1005"/>
+          <w:numId w:val="1006"/>
         </w:numPr>
       </w:pPr>
       <w:r>
@@ -1030,7 +1070,7 @@
         <w:pStyle w:val="Compact"/>
         <w:numPr>
           <w:ilvl w:val="0"/>
-          <w:numId w:val="1004"/>
+          <w:numId w:val="1005"/>
         </w:numPr>
       </w:pPr>
       <w:r>
@@ -1052,7 +1092,7 @@
         <w:pStyle w:val="Compact"/>
         <w:numPr>
           <w:ilvl w:val="0"/>
-          <w:numId w:val="1004"/>
+          <w:numId w:val="1005"/>
         </w:numPr>
       </w:pPr>
       <w:r>
@@ -1196,7 +1236,7 @@
               <w:jc w:val="left"/>
             </w:pPr>
             <w:r>
-              <w:t xml:space="preserve">Chapter 4 -- DMS (Sections 4.1--4.2)</w:t>
+              <w:t xml:space="preserve">Chapter 4 -- DMS (Sections 4.1 and 4.2.1)</w:t>
             </w:r>
           </w:p>
         </w:tc>
@@ -1209,18 +1249,6 @@
             </w:pPr>
             <w:r>
               <w:t xml:space="preserve">0</w:t>
-            </w:r>
-          </w:p>
-        </w:tc>
-        <w:tc>
-          <w:tcPr/>
-          <w:p>
-            <w:pPr>
-              <w:pStyle w:val="Compact"/>
-              <w:jc w:val="left"/>
-            </w:pPr>
-            <w:r>
-              <w:t xml:space="preserve">IN PROGRESS</w:t>
             </w:r>
           </w:p>
         </w:tc>
@@ -1236,13 +1264,39 @@
                 <w:b/>
                 <w:bCs/>
               </w:rPr>
-              <w:t xml:space="preserve">Session 15 update:</w:t>
+              <w:t xml:space="preserve">✅ INTEGRATED</w:t>
+            </w:r>
+          </w:p>
+        </w:tc>
+        <w:tc>
+          <w:tcPr/>
+          <w:p>
+            <w:pPr>
+              <w:pStyle w:val="Compact"/>
+              <w:jc w:val="left"/>
+            </w:pPr>
+            <w:r>
+              <w:rPr>
+                <w:b/>
+                <w:bCs/>
+              </w:rPr>
+              <w:t xml:space="preserve">Session 15 COMPLETE:</w:t>
             </w:r>
             <w:r>
               <w:t xml:space="preserve"> </w:t>
             </w:r>
             <w:r>
-              <w:t xml:space="preserve">C4-S1 (Concept &amp; SOI) consolidated and renamed to section-C4-S1-concept-soi-final-2026-01-14.tex (FINAL, integration pending). Former standalone 4.1.3 HUD/HMCS subsection merged into C4-S1 final file. C4-S2 DMS Up extracted into standalone section-C4-S2-dms-up-final.tex (FINAL narrative and HOTAS table) with redundancy versus C4-S1 removed. Legacy combined C4-S2 WIP (DMS Up/Down) renamed to section-C4-S2-dms-up-down-deprecated-2026-01-14.tex and moved to ARCHIVE; relevant DMS Down narrative preserved separately as raw material for a new section-C4-S2-dms-down-review-2026-01-xx.tex. C4-S3 (DMS format cycling) dev file renamed to section-C4-S3-dms-format-cycling-deprecated-2026-01-13.tex and archived. Unified Chapter 4 DMS blueprint v1.1 (C4-DMS-blueprint.md) created, superseding previous C4 blueprints and locking final 4.1/4.2 structure and remaining work (DMS Down, DMS Left/Right, DMS summary). MINOR bump to v0.3.0.0 will occur after integration of C4-S1 and C4-S2 DMS Up into guide-v.</w:t>
+              <w:t xml:space="preserve">C4-S1 (Concept &amp; SOI) section-C4-S1-concept-soi-final-2026-01-14.tex ✅ FINAL &amp; INTEGRATED. C4-S2 (DMS Up) section-C4-S2-dms-up-final.tex ✅ FINAL &amp; INTEGRATED. HOTAS tables: SOI-by-mode (C4-S1, 6 rows: NAV/A-A/A-G PRE/A-G VIS/DGFT/MSL OVRD) + DMS Up usage (C4-S2, 3 rows: NAV/A-A/A-G) with full Dash-34 and Training references. Validation: LaTeX compiled ✅, PDF generated ✅, cross-references verified ✅. Snapshot guide-v0.3.0.0-20260115.tex created in WIP/GUIDE/ and deployed to guide.tex root. Previous snapshot (v0.2.4.0) moved to ARCHIVE/GUIDE/. WIP files archived with approved status. Unified Chapter 4 DMS blueprint v1.1 locks remaining work: DMS Down (4.2.2), DMS Left/Right (4.2.3), master-mode summary (4.2.4).</w:t>
+            </w:r>
+            <w:r>
+              <w:t xml:space="preserve"> </w:t>
+            </w:r>
+            <w:r>
+              <w:rPr>
+                <w:b/>
+                <w:bCs/>
+              </w:rPr>
+              <w:t xml:space="preserve">MINOR bump complete: v0.2.4.0 → v0.3.0.0.</w:t>
             </w:r>
           </w:p>
         </w:tc>
@@ -1876,13 +1930,13 @@
       </w:r>
     </w:p>
     <w:bookmarkEnd w:id="17"/>
-    <w:bookmarkStart w:id="18" w:name="X8daadb3618655e934198ac2933db496c6f91adc"/>
+    <w:bookmarkStart w:id="18" w:name="Xffbb2a2289e36c2c0553f68a2422bd5c0225225"/>
     <w:p>
       <w:pPr>
         <w:pStyle w:val="Heading3"/>
       </w:pPr>
       <w:r>
-        <w:t xml:space="preserve">4.2 Active WIP Snapshot (as of 2026-01-15, 02:10 AM -03)</w:t>
+        <w:t xml:space="preserve">4.2 Active WIP Snapshot (as of 2026-01-15, 10:44 AM -03)</w:t>
       </w:r>
     </w:p>
     <w:tbl>
@@ -2355,7 +2409,7 @@
               <w:jc w:val="left"/>
             </w:pPr>
             <w:r>
-              <w:t xml:space="preserve">section-C4-S1-concept-soi-final-2026-01-14.tex</w:t>
+              <w:t xml:space="preserve">section-C4-S1-concept-soi-approved-2026-01-15.tex</w:t>
             </w:r>
           </w:p>
         </w:tc>
@@ -2379,19 +2433,23 @@
               <w:jc w:val="left"/>
             </w:pPr>
             <w:r>
-              <w:t xml:space="preserve">--</w:t>
-            </w:r>
-          </w:p>
-        </w:tc>
-        <w:tc>
-          <w:tcPr/>
-          <w:p>
-            <w:pPr>
-              <w:pStyle w:val="Compact"/>
-              <w:jc w:val="left"/>
-            </w:pPr>
-            <w:r>
-              <w:t xml:space="preserve">final</w:t>
+              <w:t xml:space="preserve">v0.3.0.0</w:t>
+            </w:r>
+          </w:p>
+        </w:tc>
+        <w:tc>
+          <w:tcPr/>
+          <w:p>
+            <w:pPr>
+              <w:pStyle w:val="Compact"/>
+              <w:jc w:val="left"/>
+            </w:pPr>
+            <w:r>
+              <w:rPr>
+                <w:b/>
+                <w:bCs/>
+              </w:rPr>
+              <w:t xml:space="preserve">INTEGRATED</w:t>
             </w:r>
           </w:p>
         </w:tc>
@@ -2415,7 +2473,20 @@
               <w:jc w:val="left"/>
             </w:pPr>
             <w:r>
-              <w:t xml:space="preserve">DMS Chapter 4 Section 1 (Concept and SOI) consolidated into FINAL file, including former 4.1.3 HUD/HMCS subsection. Supersedes section-C4-S1-concept-soi-review-2026-01-13.tex and section-C4-S1-S3-hud-soi-hmcs-capabilities-dev-2026-01-14.tex. Integration into guide-v pending.</w:t>
+              <w:t xml:space="preserve">DMS Chapter 4 Section 4.1 (Concept and SOI) with SOI-by-mode table. Promoted to FINAL (section-C4-S1-concept-soi-final-2026-01-14.tex) and</w:t>
+            </w:r>
+            <w:r>
+              <w:t xml:space="preserve"> </w:t>
+            </w:r>
+            <w:r>
+              <w:rPr>
+                <w:b/>
+                <w:bCs/>
+              </w:rPr>
+              <w:t xml:space="preserve">INTEGRATED into guide-v0.3.0.0-20260115</w:t>
+            </w:r>
+            <w:r>
+              <w:t xml:space="preserve">. HOTAS table: Valid SOI Displays by Master Mode (6 rows: NAV, A-A, A-G PRE, A-G VIS, DGFT, MSL OVRD) + clarification of HUD/HMCS SOI constraints in A-A. File moved to ARCHIVE with approved status.</w:t>
             </w:r>
           </w:p>
         </w:tc>
@@ -2441,7 +2512,7 @@
               <w:jc w:val="left"/>
             </w:pPr>
             <w:r>
-              <w:t xml:space="preserve">section-C4-S2-dms-up-final.tex</w:t>
+              <w:t xml:space="preserve">section-C4-S2-dms-up-approved-2026-01-15.tex</w:t>
             </w:r>
           </w:p>
         </w:tc>
@@ -2465,19 +2536,23 @@
               <w:jc w:val="left"/>
             </w:pPr>
             <w:r>
-              <w:t xml:space="preserve">--</w:t>
-            </w:r>
-          </w:p>
-        </w:tc>
-        <w:tc>
-          <w:tcPr/>
-          <w:p>
-            <w:pPr>
-              <w:pStyle w:val="Compact"/>
-              <w:jc w:val="left"/>
-            </w:pPr>
-            <w:r>
-              <w:t xml:space="preserve">final</w:t>
+              <w:t xml:space="preserve">v0.3.0.0</w:t>
+            </w:r>
+          </w:p>
+        </w:tc>
+        <w:tc>
+          <w:tcPr/>
+          <w:p>
+            <w:pPr>
+              <w:pStyle w:val="Compact"/>
+              <w:jc w:val="left"/>
+            </w:pPr>
+            <w:r>
+              <w:rPr>
+                <w:b/>
+                <w:bCs/>
+              </w:rPr>
+              <w:t xml:space="preserve">INTEGRATED</w:t>
             </w:r>
           </w:p>
         </w:tc>
@@ -2501,179 +2576,20 @@
               <w:jc w:val="left"/>
             </w:pPr>
             <w:r>
-              <w:t xml:space="preserve">DMS Chapter 4 Section 4.2.1 (DMS Up: HUD Designation as SOI) extracted from combined C4-S2 (DMS Up/Down) WIP, trimmed to remove redundancy with C4-S1, and promoted to FINAL status with dedicated HOTAS table and exception states. Integration into guide-v pending.</w:t>
-            </w:r>
-          </w:p>
-        </w:tc>
-      </w:tr>
-      <w:tr>
-        <w:tc>
-          <w:tcPr/>
-          <w:p>
-            <w:pPr>
-              <w:pStyle w:val="Compact"/>
-              <w:jc w:val="left"/>
-            </w:pPr>
-            <w:r>
-              <w:t xml:space="preserve">2026-01-14</w:t>
-            </w:r>
-          </w:p>
-        </w:tc>
-        <w:tc>
-          <w:tcPr/>
-          <w:p>
-            <w:pPr>
-              <w:pStyle w:val="Compact"/>
-              <w:jc w:val="left"/>
-            </w:pPr>
-            <w:r>
-              <w:t xml:space="preserve">section-C4-S2-dms-up-down-deprecated-2026-01-14.tex</w:t>
-            </w:r>
-          </w:p>
-        </w:tc>
-        <w:tc>
-          <w:tcPr/>
-          <w:p>
-            <w:pPr>
-              <w:pStyle w:val="Compact"/>
-              <w:jc w:val="left"/>
-            </w:pPr>
-            <w:r>
-              <w:t xml:space="preserve">--</w:t>
-            </w:r>
-          </w:p>
-        </w:tc>
-        <w:tc>
-          <w:tcPr/>
-          <w:p>
-            <w:pPr>
-              <w:pStyle w:val="Compact"/>
-              <w:jc w:val="left"/>
-            </w:pPr>
-            <w:r>
-              <w:t xml:space="preserve">--</w:t>
-            </w:r>
-          </w:p>
-        </w:tc>
-        <w:tc>
-          <w:tcPr/>
-          <w:p>
-            <w:pPr>
-              <w:pStyle w:val="Compact"/>
-              <w:jc w:val="left"/>
-            </w:pPr>
-            <w:r>
-              <w:t xml:space="preserve">deprecated</w:t>
-            </w:r>
-          </w:p>
-        </w:tc>
-        <w:tc>
-          <w:tcPr/>
-          <w:p>
-            <w:pPr>
-              <w:pStyle w:val="Compact"/>
-              <w:jc w:val="left"/>
-            </w:pPr>
-            <w:r>
-              <w:t xml:space="preserve">section</w:t>
-            </w:r>
-          </w:p>
-        </w:tc>
-        <w:tc>
-          <w:tcPr/>
-          <w:p>
-            <w:pPr>
-              <w:pStyle w:val="Compact"/>
-              <w:jc w:val="left"/>
-            </w:pPr>
-            <w:r>
-              <w:t xml:space="preserve">DEPRECATED: Combined C4-S2 (DMS Up/Down) WIP file retired after extraction of standalone DMS Up section (section-C4-S2-dms-up-final.tex). Preserved in ARCHIVE/ for audit trail. Relevant DMS Down narrative stored separately as raw material for future section-C4-S2-dms-down-review-2026-01-xx.tex.</w:t>
-            </w:r>
-          </w:p>
-        </w:tc>
-      </w:tr>
-      <w:tr>
-        <w:tc>
-          <w:tcPr/>
-          <w:p>
-            <w:pPr>
-              <w:pStyle w:val="Compact"/>
-              <w:jc w:val="left"/>
-            </w:pPr>
-            <w:r>
-              <w:t xml:space="preserve">2026-01-13</w:t>
-            </w:r>
-          </w:p>
-        </w:tc>
-        <w:tc>
-          <w:tcPr/>
-          <w:p>
-            <w:pPr>
-              <w:pStyle w:val="Compact"/>
-              <w:jc w:val="left"/>
-            </w:pPr>
-            <w:r>
-              <w:t xml:space="preserve">section-C4-S3-dms-format-cycling-deprecated-2026-01-13.tex</w:t>
-            </w:r>
-          </w:p>
-        </w:tc>
-        <w:tc>
-          <w:tcPr/>
-          <w:p>
-            <w:pPr>
-              <w:pStyle w:val="Compact"/>
-              <w:jc w:val="left"/>
-            </w:pPr>
-            <w:r>
-              <w:t xml:space="preserve">--</w:t>
-            </w:r>
-          </w:p>
-        </w:tc>
-        <w:tc>
-          <w:tcPr/>
-          <w:p>
-            <w:pPr>
-              <w:pStyle w:val="Compact"/>
-              <w:jc w:val="left"/>
-            </w:pPr>
-            <w:r>
-              <w:t xml:space="preserve">--</w:t>
-            </w:r>
-          </w:p>
-        </w:tc>
-        <w:tc>
-          <w:tcPr/>
-          <w:p>
-            <w:pPr>
-              <w:pStyle w:val="Compact"/>
-              <w:jc w:val="left"/>
-            </w:pPr>
-            <w:r>
-              <w:t xml:space="preserve">deprecated</w:t>
-            </w:r>
-          </w:p>
-        </w:tc>
-        <w:tc>
-          <w:tcPr/>
-          <w:p>
-            <w:pPr>
-              <w:pStyle w:val="Compact"/>
-              <w:jc w:val="left"/>
-            </w:pPr>
-            <w:r>
-              <w:t xml:space="preserve">section</w:t>
-            </w:r>
-          </w:p>
-        </w:tc>
-        <w:tc>
-          <w:tcPr/>
-          <w:p>
-            <w:pPr>
-              <w:pStyle w:val="Compact"/>
-              <w:jc w:val="left"/>
-            </w:pPr>
-            <w:r>
-              <w:t xml:space="preserve">DEPRECATED: Early attempt at DMS format cycling (Left/Right) narrative. Retired in favour of a clean 4.2.3 rewrite per unified Chapter 4 DMS blueprint v1.1. Remains in ARCHIVE/ for historical reference only.</w:t>
+              <w:t xml:space="preserve">DMS Chapter 4 Section 4.2.1 (DMS Up: HUD Designation as SOI). Extracted from combined DMS Up/Down WIP, promoted to FINAL, and</w:t>
+            </w:r>
+            <w:r>
+              <w:t xml:space="preserve"> </w:t>
+            </w:r>
+            <w:r>
+              <w:rPr>
+                <w:b/>
+                <w:bCs/>
+              </w:rPr>
+              <w:t xml:space="preserve">INTEGRATED into guide-v0.3.0.0-20260115</w:t>
+            </w:r>
+            <w:r>
+              <w:t xml:space="preserve">. HOTAS table: DMS Up Usage Across NAV, A-A and A-G Master Modes (3 rows) + exception states (Snowplow, MARK/OFLY). File moved to ARCHIVE with approved status.</w:t>
             </w:r>
           </w:p>
         </w:tc>
@@ -3558,41 +3474,74 @@
               <w:jc w:val="left"/>
             </w:pPr>
             <w:r>
-              <w:t xml:space="preserve">v0.2.4.0 (unchanged, integration pending)</w:t>
-            </w:r>
-          </w:p>
-        </w:tc>
-        <w:tc>
-          <w:tcPr/>
-          <w:p>
-            <w:pPr>
-              <w:pStyle w:val="Compact"/>
-              <w:jc w:val="left"/>
-            </w:pPr>
-            <w:r>
-              <w:t xml:space="preserve">v5.0.0</w:t>
-            </w:r>
-          </w:p>
-        </w:tc>
-        <w:tc>
-          <w:tcPr/>
-          <w:p>
-            <w:pPr>
-              <w:pStyle w:val="Compact"/>
-              <w:jc w:val="left"/>
-            </w:pPr>
-            <w:r>
               <w:rPr>
                 <w:b/>
                 <w:bCs/>
               </w:rPr>
-              <w:t xml:space="preserve">C4 Consolidation &amp; Blueprint Unification:</w:t>
+              <w:t xml:space="preserve">v0.3.0.0</w:t>
+            </w:r>
+          </w:p>
+        </w:tc>
+        <w:tc>
+          <w:tcPr/>
+          <w:p>
+            <w:pPr>
+              <w:pStyle w:val="Compact"/>
+              <w:jc w:val="left"/>
+            </w:pPr>
+            <w:r>
+              <w:t xml:space="preserve">v5.0.0</w:t>
+            </w:r>
+          </w:p>
+        </w:tc>
+        <w:tc>
+          <w:tcPr/>
+          <w:p>
+            <w:pPr>
+              <w:pStyle w:val="Compact"/>
+              <w:jc w:val="left"/>
+            </w:pPr>
+            <w:r>
+              <w:rPr>
+                <w:b/>
+                <w:bCs/>
+              </w:rPr>
+              <w:t xml:space="preserve">INTEGRATION COMPLETE:</w:t>
             </w:r>
             <w:r>
               <w:t xml:space="preserve"> </w:t>
             </w:r>
             <w:r>
-              <w:t xml:space="preserve">(1) C4-S1 (Concept and SOI) and its 4.1.3 HUD/HMCS subsection merged and renamed to section-C4-S1-concept-soi-final-2026-01-14.tex (FINAL). (2) C4-S2 DMS Up extracted into standalone section-C4-S2-dms-up-final.tex with narrative and HOTAS table trimmed to remove redundancy with C4-S1 and to align with direction-based 4.2.1 structure (intro + effectiveness + table + exception states). (3) Legacy combined C4-S2 WIP renamed to section-C4-S2-dms-up-down-deprecated-2026-01-14.tex and moved to ARCHIVE; relevant DMS Down narrative preserved separately for future section-C4-S2-dms-down-review-2026-01-xx.tex. (4) C4-S3 DMS format-cycling dev file renamed to section-C4-S3-dms-format-cycling-deprecated-2026-01-13.tex and moved to ARCHIVE, clearing the path for a clean 4.2.3 rewrite. (5) Unified Chapter 4 DMS blueprint v1.1 (C4-DMS-blueprint.md) created, superseding previous C4 blueprints and locking final 4.1/4.2 structure (4.2.1 Up, 4.2.2 Down, 4.2.3 Left/Right, 4.2.4 Summary). Next: create new WIP files for DMS Down, DMS Left/Right and DMS summary following blueprint v1.1; integrate C4-S1 and C4-S2 DMS Up into guide-v0.3.0.0 with a MINOR bump once ready.</w:t>
+              <w:t xml:space="preserve">C4-S1 (section-C4-S1-concept-soi-final-2026-01-14.tex) and C4-S2 DMS Up (section-C4-S2-dms-up-final.tex) both FINAL and</w:t>
+            </w:r>
+            <w:r>
+              <w:t xml:space="preserve"> </w:t>
+            </w:r>
+            <w:r>
+              <w:rPr>
+                <w:b/>
+                <w:bCs/>
+              </w:rPr>
+              <w:t xml:space="preserve">INTEGRATED into guide-v0.3.0.0-20260115</w:t>
+            </w:r>
+            <w:r>
+              <w:t xml:space="preserve">. Version macros updated (docversion 0.3.0.0, docbuild 20260115, docenddate 15 January 2026, chapterscompletedof 3/7). Validation: LaTeX compiled ✅, PDF generated ✅, cross-references verified ✅. Snapshot guide-v0.3.0.0-20260115.tex created in WIP/GUIDE/ and copied to guide.tex root. Previous snapshot (v0.2.4.0) moved to ARCHIVE/GUIDE/. WIP files moved to ARCHIVE/ with approved status. PROJECT-TRACKING-v5.0.0 updated with 8 integration-related alterations across 8 sections.</w:t>
+            </w:r>
+            <w:r>
+              <w:t xml:space="preserve"> </w:t>
+            </w:r>
+            <w:r>
+              <w:rPr>
+                <w:b/>
+                <w:bCs/>
+              </w:rPr>
+              <w:t xml:space="preserve">MINOR bump v0.2.4.0 → v0.3.0.0 COMPLETE.</w:t>
+            </w:r>
+            <w:r>
+              <w:t xml:space="preserve"> </w:t>
+            </w:r>
+            <w:r>
+              <w:t xml:space="preserve">Next phase: Create DMS Down (4.2.2), DMS Left/Right (4.2.3), master-mode summary (4.2.4) WIP files per unified blueprint v1.1.</w:t>
             </w:r>
           </w:p>
         </w:tc>
@@ -4248,7 +4197,11 @@
               <w:jc w:val="left"/>
             </w:pPr>
             <w:r>
-              <w:t xml:space="preserve">v0.2.4.0</w:t>
+              <w:rPr>
+                <w:b/>
+                <w:bCs/>
+              </w:rPr>
+              <w:t xml:space="preserve">v0.3.0.0</w:t>
             </w:r>
           </w:p>
         </w:tc>
@@ -4272,7 +4225,17 @@
               <w:jc w:val="left"/>
             </w:pPr>
             <w:r>
-              <w:t xml:space="preserve">C4-S1 promoted to FINAL (section-C4-S1-concept-soi-final-2026-01-14.tex). C4-S2 DMS Up extracted and promoted to FINAL (section-C4-S2-dms-up-final.tex). Legacy C4-S2 and C4-S3 WIPs marked deprecated and moved to ARCHIVE. Unified Chapter 4 DMS blueprint v1.1 created, defining final 4.1/4.2 structure and remaining work.</w:t>
+              <w:rPr>
+                <w:b/>
+                <w:bCs/>
+              </w:rPr>
+              <w:t xml:space="preserve">C4 INTEGRATION COMPLETE.</w:t>
+            </w:r>
+            <w:r>
+              <w:t xml:space="preserve"> </w:t>
+            </w:r>
+            <w:r>
+              <w:t xml:space="preserve">C4-S1 (Concept &amp; SOI with SOI-by-mode table) and C4-S2 (DMS Up: HUD Designation as SOI with usage table) both FINAL, audited, and INTEGRATED. Guide version: v0.2.4.0 → v0.3.0.0 (MINOR bump). Macros updated. Snapshot saved and validated. Prior snapshot archived. WIP files archived (approved status). PROJECT-TRACKING updated. Next: DMS Down/Left-Right/Summary per blueprint v1.1.</w:t>
             </w:r>
           </w:p>
         </w:tc>
@@ -4670,19 +4633,7 @@
               <w:jc w:val="left"/>
             </w:pPr>
             <w:r>
-              <w:t xml:space="preserve">Chapter 4 -- DMS (Sections 4.1 and 4.2 direction-based structure per blueprint v1.1)</w:t>
-            </w:r>
-          </w:p>
-        </w:tc>
-        <w:tc>
-          <w:tcPr/>
-          <w:p>
-            <w:pPr>
-              <w:pStyle w:val="Compact"/>
-              <w:jc w:val="left"/>
-            </w:pPr>
-            <w:r>
-              <w:t xml:space="preserve">IN PROGRESS</w:t>
+              <w:t xml:space="preserve">Chapter 4 -- DMS (Sections 4.1 and 4.2.1 direction-based structure per blueprint v1.1)</w:t>
             </w:r>
           </w:p>
         </w:tc>
@@ -4698,13 +4649,45 @@
                 <w:b/>
                 <w:bCs/>
               </w:rPr>
-              <w:t xml:space="preserve">Session 15 Update:</w:t>
+              <w:t xml:space="preserve">✅ INTEGRATED</w:t>
+            </w:r>
+          </w:p>
+        </w:tc>
+        <w:tc>
+          <w:tcPr/>
+          <w:p>
+            <w:pPr>
+              <w:pStyle w:val="Compact"/>
+              <w:jc w:val="left"/>
+            </w:pPr>
+            <w:r>
+              <w:rPr>
+                <w:b/>
+                <w:bCs/>
+              </w:rPr>
+              <w:t xml:space="preserve">Session 15 COMPLETE:</w:t>
             </w:r>
             <w:r>
               <w:t xml:space="preserve"> </w:t>
             </w:r>
             <w:r>
-              <w:t xml:space="preserve">C4-S1 (Concept &amp; SOI) and its HUD/HMCS clarification (former 4.1.3) consolidated into section-C4-S1-concept-soi-final-2026-01-14.tex (FINAL). C4-S2 (DMS Up) extracted into section-C4-S2-dms-up-final.tex (FINAL narrative + HOTAS table + exceptions). Legacy C4-S2-Up/Down and C4-S3 format-cycling WIPs marked deprecated and archived. Unified Chapter 4 DMS blueprint v1.1 (C4-DMS-blueprint.md) defines remaining work: new WIP files for 4.2.2 DMS Down, 4.2.3 DMS Left/Right, and 4.2.4 master-mode summary. Integration Plan: integrate C4-S1 and C4-S2 DMS Up into guide-v0.3.0.0 with a MINOR bump once new WIP files for DMS Down/Left-Right are at least in dev/review state.</w:t>
+              <w:t xml:space="preserve">C4-S1 (Concept &amp; SOI) section-C4-S1-concept-soi-final-2026-01-14.tex ✅ INTEGRATED. C4-S2 (DMS Up) section-C4-S2-dms-up-final.tex ✅ INTEGRATED. HOTAS tables: SOI-by-mode (C4-S1) + DMS Up usage (C4-S2) with Dash-34 and Training refs complete. Validation: LaTeX ✅, PDF ✅, cross-refs ✅. Snapshot v0.3.0.0-20260115 created and deployed.</w:t>
+            </w:r>
+            <w:r>
+              <w:t xml:space="preserve"> </w:t>
+            </w:r>
+            <w:r>
+              <w:rPr>
+                <w:b/>
+                <w:bCs/>
+              </w:rPr>
+              <w:t xml:space="preserve">Next Phase:</w:t>
+            </w:r>
+            <w:r>
+              <w:t xml:space="preserve"> </w:t>
+            </w:r>
+            <w:r>
+              <w:t xml:space="preserve">Create new WIP files for 4.2.2 (DMS Down), 4.2.3 (DMS Left/Right), 4.2.4 (Summary) per unified blueprint v1.1; integrate into v0.3.1.0 or consolidate with other content changes.</w:t>
             </w:r>
           </w:p>
         </w:tc>
@@ -5236,6 +5219,56 @@
               <w:jc w:val="left"/>
             </w:pPr>
             <w:r>
+              <w:t xml:space="preserve">archive</w:t>
+            </w:r>
+          </w:p>
+        </w:tc>
+        <w:tc>
+          <w:tcPr/>
+          <w:p>
+            <w:pPr>
+              <w:pStyle w:val="Compact"/>
+              <w:jc w:val="left"/>
+            </w:pPr>
+            <w:r>
+              <w:t xml:space="preserve">main guide</w:t>
+            </w:r>
+          </w:p>
+        </w:tc>
+        <w:tc>
+          <w:tcPr/>
+          <w:p>
+            <w:pPr>
+              <w:pStyle w:val="Compact"/>
+              <w:jc w:val="left"/>
+            </w:pPr>
+            <w:r>
+              <w:t xml:space="preserve">Historical snapshot; moved to ARCHIVE/GUIDE/.</w:t>
+            </w:r>
+          </w:p>
+        </w:tc>
+      </w:tr>
+      <w:tr>
+        <w:tc>
+          <w:tcPr/>
+          <w:p>
+            <w:pPr>
+              <w:pStyle w:val="Compact"/>
+              <w:jc w:val="left"/>
+            </w:pPr>
+            <w:r>
+              <w:t xml:space="preserve">guide-v0.3.0.0-20260115.tex</w:t>
+            </w:r>
+          </w:p>
+        </w:tc>
+        <w:tc>
+          <w:tcPr/>
+          <w:p>
+            <w:pPr>
+              <w:pStyle w:val="Compact"/>
+              <w:jc w:val="left"/>
+            </w:pPr>
+            <w:r>
               <w:rPr>
                 <w:b/>
                 <w:bCs/>
@@ -5264,7 +5297,7 @@
               <w:jc w:val="left"/>
             </w:pPr>
             <w:r>
-              <w:t xml:space="preserve">Current baseline snapshot. Use as base for v0.3.0.0 prep (C4-S1 and C4-S2 DMS Up pending formal integration).</w:t>
+              <w:t xml:space="preserve">Current baseline snapshot. C4-S1 and C4-S2 DMS Up INTEGRATED. Use as base for v0.3.1.0 or future content additions.</w:t>
             </w:r>
           </w:p>
         </w:tc>
@@ -5427,7 +5460,17 @@
               <w:jc w:val="left"/>
             </w:pPr>
             <w:r>
-              <w:t xml:space="preserve">DMS Chapter 4 Section 4.1 (Concept and SOI). Consolidated FINAL narrative + SOI-by-mode table + HUD/HMCS clarification. Ready for integration into guide-v0.3.0.0.</w:t>
+              <w:t xml:space="preserve">DMS Chapter 4 Section 4.1 (Concept and SOI). Consolidated FINAL narrative + SOI-by-mode table + HUD/HMCS clarification.</w:t>
+            </w:r>
+            <w:r>
+              <w:t xml:space="preserve"> </w:t>
+            </w:r>
+            <w:r>
+              <w:rPr>
+                <w:b/>
+                <w:bCs/>
+              </w:rPr>
+              <w:t xml:space="preserve">NOW ARCHIVED (approved status).</w:t>
             </w:r>
           </w:p>
         </w:tc>
@@ -5493,7 +5536,17 @@
               <w:jc w:val="left"/>
             </w:pPr>
             <w:r>
-              <w:t xml:space="preserve">DMS Chapter 4 Section 4.2.1 (DMS Up: HUD Designation as SOI). FINAL narrative (intro + effectiveness by master mode + usage table + exception states) and HOTAS table. Ready for integration into guide-v0.3.0.0.</w:t>
+              <w:t xml:space="preserve">DMS Chapter 4 Section 4.2.1 (DMS Up: HUD Designation as SOI). FINAL narrative (intro + effectiveness by master mode + usage table + exception states) and HOTAS table.</w:t>
+            </w:r>
+            <w:r>
+              <w:t xml:space="preserve"> </w:t>
+            </w:r>
+            <w:r>
+              <w:rPr>
+                <w:b/>
+                <w:bCs/>
+              </w:rPr>
+              <w:t xml:space="preserve">NOW ARCHIVED (approved status).</w:t>
             </w:r>
           </w:p>
         </w:tc>
@@ -5559,7 +5612,17 @@
               <w:jc w:val="left"/>
             </w:pPr>
             <w:r>
-              <w:t xml:space="preserve">DEPRECATED: Combined C4-S2 (DMS Up/Down) WIP file. Superseded by standalone DMS Up FINAL file and future DMS Down WIP. Kept in ARCHIVE/ for audit and historical reference.</w:t>
+              <w:t xml:space="preserve">DEPRECATED: Combined C4-S2 (DMS Up/Down) WIP file. Superseded by standalone DMS Up FINAL file and future DMS Down WIP.</w:t>
+            </w:r>
+            <w:r>
+              <w:t xml:space="preserve"> </w:t>
+            </w:r>
+            <w:r>
+              <w:rPr>
+                <w:b/>
+                <w:bCs/>
+              </w:rPr>
+              <w:t xml:space="preserve">Moved to ARCHIVE/ for audit and historical reference.</w:t>
             </w:r>
           </w:p>
         </w:tc>
@@ -5626,6 +5689,16 @@
             </w:pPr>
             <w:r>
               <w:t xml:space="preserve">DEPRECATED: Early DMS format-cycling attempt. Superseded by planned 4.2.3 rewrite (DMS Left/Right) per unified Chapter 4 blueprint v1.1.</w:t>
+            </w:r>
+            <w:r>
+              <w:t xml:space="preserve"> </w:t>
+            </w:r>
+            <w:r>
+              <w:rPr>
+                <w:b/>
+                <w:bCs/>
+              </w:rPr>
+              <w:t xml:space="preserve">Moved to ARCHIVE/ for audit.</w:t>
             </w:r>
           </w:p>
         </w:tc>
@@ -5646,25 +5719,7 @@
         <w:t xml:space="preserve"> </w:t>
       </w:r>
       <w:r>
-        <w:t xml:space="preserve">PROJECT-TRACKING-v5.0.0 updated to reflect:</w:t>
-      </w:r>
-      <w:r>
-        <w:t xml:space="preserve"> </w:t>
-      </w:r>
-      <w:r>
-        <w:t xml:space="preserve">- Promotion of C4-S1 and C4-S2 DMS Up to FINAL status with new filenames.</w:t>
-      </w:r>
-      <w:r>
-        <w:br/>
-      </w:r>
-      <w:r>
-        <w:t xml:space="preserve">- Deprecation and archival of combined C4-S2 (Up/Down) and old C4-S3 format-cycling WIPs.</w:t>
-      </w:r>
-      <w:r>
-        <w:br/>
-      </w:r>
-      <w:r>
-        <w:t xml:space="preserve">- Creation of unified Chapter 4 DMS blueprint v1.1 as the single authoritative reference for 4.1/4.2 structure and remaining work.</w:t>
+        <w:t xml:space="preserve">WIP/ folder now clear of C4 files (all moved to ARCHIVE with appropriate status: approved for integrated files, deprecated for superseded files). Ready for next sprint: DMS Down, DMS Left/Right, DMS Summary WIP files per unified Chapter 4 blueprint v1.1.</w:t>
       </w:r>
     </w:p>
     <w:p>
@@ -6078,7 +6133,7 @@
               <w:jc w:val="left"/>
             </w:pPr>
             <w:r>
-              <w:t xml:space="preserve">This document -- unified tracking with Git/GitHub integration. Updated through Session 15 to reflect C4-S1/C4-S2 DMS Up finalisation and C4 blueprint unification.</w:t>
+              <w:t xml:space="preserve">This document -- unified tracking with Git/GitHub integration. Updated through Session 15 to reflect C4-S1/C4-S2 DMS Up integration and C4 blueprint unification.</w:t>
             </w:r>
           </w:p>
         </w:tc>
@@ -6730,43 +6785,53 @@
               <w:jc w:val="left"/>
             </w:pPr>
             <w:r>
-              <w:t xml:space="preserve">2026-01-15</w:t>
-            </w:r>
-          </w:p>
-        </w:tc>
-        <w:tc>
-          <w:tcPr/>
-          <w:p>
-            <w:pPr>
-              <w:pStyle w:val="Compact"/>
-              <w:jc w:val="left"/>
-            </w:pPr>
-            <w:r>
-              <w:t xml:space="preserve">Session 15 updates: C4-S1 and C4-S2 DMS Up marked FINAL; deprecated C4-S2 Up/Down and C4-S3 format-cycling WIPs; added unified C4 DMS blueprint reference; refreshed snapshots, roadmap and WIP status tables.</w:t>
-            </w:r>
-          </w:p>
-        </w:tc>
-        <w:tc>
-          <w:tcPr/>
-          <w:p>
-            <w:pPr>
-              <w:pStyle w:val="Compact"/>
-              <w:jc w:val="left"/>
-            </w:pPr>
-            <w:r>
-              <w:t xml:space="preserve">2, 3.1, 4.2, 4.3, 5, 6.2, 7.2, 7.3</w:t>
-            </w:r>
-          </w:p>
-        </w:tc>
-        <w:tc>
-          <w:tcPr/>
-          <w:p>
-            <w:pPr>
-              <w:pStyle w:val="Compact"/>
-              <w:jc w:val="left"/>
-            </w:pPr>
-            <w:r>
-              <w:t xml:space="preserve">Reflect consolidation of Chapter 4 DMS structure and WIP state after Session 15 without changing tracking document version number (remains v5.0.0).</w:t>
+              <w:t xml:space="preserve">2026-01-15 (afternoon)</w:t>
+            </w:r>
+          </w:p>
+        </w:tc>
+        <w:tc>
+          <w:tcPr/>
+          <w:p>
+            <w:pPr>
+              <w:pStyle w:val="Compact"/>
+              <w:jc w:val="left"/>
+            </w:pPr>
+            <w:r>
+              <w:rPr>
+                <w:b/>
+                <w:bCs/>
+              </w:rPr>
+              <w:t xml:space="preserve">Session 15 INTEGRATION COMPLETE:</w:t>
+            </w:r>
+            <w:r>
+              <w:t xml:space="preserve"> </w:t>
+            </w:r>
+            <w:r>
+              <w:t xml:space="preserve">C4-S1 + C4-S2 DMS Up INTEGRATED into guide-v0.3.0.0-20260115; version macros updated; snapshot created, validated, deployed; previous snapshot archived; WIP files archived (approved); PROJECT-TRACKING updated with 8 integration-related entries across multiple sections; roadmap refreshed for v0.3.1.0 and beyond.</w:t>
+            </w:r>
+          </w:p>
+        </w:tc>
+        <w:tc>
+          <w:tcPr/>
+          <w:p>
+            <w:pPr>
+              <w:pStyle w:val="Compact"/>
+              <w:jc w:val="left"/>
+            </w:pPr>
+            <w:r>
+              <w:t xml:space="preserve">2.1, 3.1, 4.2, 4.3, 5, 6.2, 7.2, 7.4</w:t>
+            </w:r>
+          </w:p>
+        </w:tc>
+        <w:tc>
+          <w:tcPr/>
+          <w:p>
+            <w:pPr>
+              <w:pStyle w:val="Compact"/>
+              <w:jc w:val="left"/>
+            </w:pPr>
+            <w:r>
+              <w:t xml:space="preserve">C4 integration complete. Both C4-S1 (Concept &amp; SOI) and C4-S2 (DMS Up) FINAL and INTEGRATED. MINOR version bump v0.2.4.0 → v0.3.0.0. All validation steps completed (LaTeX ✅, PDF ✅, cross-refs ✅). Snapshot v0.3.0.0-20260115 deployed to guide.tex root. Previous snapshot v0.2.4.0 moved to ARCHIVE/GUIDE/. WIP files moved to ARCHIVE/ with approved status. Roadmap updated to reflect next targets (DMS Down/Left-Right per blueprint v1.1). PROJECT-TRACKING version remains v5.0.0 (structure unchanged; content updated per design).</w:t>
             </w:r>
           </w:p>
         </w:tc>
@@ -6821,7 +6886,7 @@
         <w:t xml:space="preserve"> </w:t>
       </w:r>
       <w:r>
-        <w:t xml:space="preserve">2026-01-15, 02:10 AM -03</w:t>
+        <w:t xml:space="preserve">2026-01-15, 10:44 AM -03</w:t>
       </w:r>
       <w:r>
         <w:br/>
@@ -7071,6 +7136,9 @@
     <w:abstractNumId w:val="991"/>
   </w:num>
   <w:num w:numId="1005">
+    <w:abstractNumId w:val="991"/>
+  </w:num>
+  <w:num w:numId="1006">
     <w:abstractNumId w:val="991"/>
   </w:num>
 </w:numbering>

</xml_diff>